<commit_message>
#41: write-up.docx, add cover page
</commit_message>
<xml_diff>
--- a/lab2/write-up.docx
+++ b/lab2/write-up.docx
@@ -2,110 +2,606 @@
 <file path=word/document.xml><?xml version="1.0" encoding="utf-8"?>
 <w:document xmlns:wpc="http://schemas.microsoft.com/office/word/2010/wordprocessingCanvas" xmlns:cx="http://schemas.microsoft.com/office/drawing/2014/chartex" xmlns:cx1="http://schemas.microsoft.com/office/drawing/2015/9/8/chartex" xmlns:cx2="http://schemas.microsoft.com/office/drawing/2015/10/21/chartex" xmlns:cx3="http://schemas.microsoft.com/office/drawing/2016/5/9/chartex" xmlns:cx4="http://schemas.microsoft.com/office/drawing/2016/5/10/chartex" xmlns:cx5="http://schemas.microsoft.com/office/drawing/2016/5/11/chartex" xmlns:cx6="http://schemas.microsoft.com/office/drawing/2016/5/12/chartex" xmlns:cx7="http://schemas.microsoft.com/office/drawing/2016/5/13/chartex" xmlns:cx8="http://schemas.microsoft.com/office/drawing/2016/5/14/chartex" xmlns:mc="http://schemas.openxmlformats.org/markup-compatibility/2006" xmlns:aink="http://schemas.microsoft.com/office/drawing/2016/ink" xmlns:am3d="http://schemas.microsoft.com/office/drawing/2017/model3d" xmlns:o="urn:schemas-microsoft-com:office:office" xmlns:r="http://schemas.openxmlformats.org/officeDocument/2006/relationships" xmlns:m="http://schemas.openxmlformats.org/officeDocument/2006/math" xmlns:v="urn:schemas-microsoft-com:vml" xmlns:wp14="http://schemas.microsoft.com/office/word/2010/wordprocessingDrawing" xmlns:wp="http://schemas.openxmlformats.org/drawingml/2006/wordprocessingDrawing" xmlns:w10="urn:schemas-microsoft-com:office:word" xmlns:w="http://schemas.openxmlformats.org/wordprocessingml/2006/main" xmlns:w14="http://schemas.microsoft.com/office/word/2010/wordml" xmlns:w15="http://schemas.microsoft.com/office/word/2012/wordml" xmlns:w16cid="http://schemas.microsoft.com/office/word/2016/wordml/cid" xmlns:w16se="http://schemas.microsoft.com/office/word/2015/wordml/symex" xmlns:wpg="http://schemas.microsoft.com/office/word/2010/wordprocessingGroup" xmlns:wpi="http://schemas.microsoft.com/office/word/2010/wordprocessingInk" xmlns:wne="http://schemas.microsoft.com/office/word/2006/wordml" xmlns:wps="http://schemas.microsoft.com/office/word/2010/wordprocessingShape" mc:Ignorable="w14 w15 w16se w16cid wp14">
   <w:body>
-    <w:p>
-      <w:pPr>
-        <w:rPr>
-          <w:rFonts w:ascii="Arial" w:hAnsi="Arial" w:cs="Arial"/>
-          <w:sz w:val="24"/>
-          <w:szCs w:val="24"/>
-          <w:lang w:val="en-CA"/>
-        </w:rPr>
-      </w:pPr>
-      <w:r>
-        <w:rPr>
-          <w:rFonts w:ascii="Arial" w:hAnsi="Arial" w:cs="Arial"/>
-          <w:sz w:val="24"/>
-          <w:szCs w:val="24"/>
-          <w:lang w:val="en-CA"/>
-        </w:rPr>
-        <w:t>Jeff Levesque</w:t>
-      </w:r>
-    </w:p>
-    <w:p>
-      <w:pPr>
-        <w:rPr>
-          <w:rFonts w:ascii="Arial" w:hAnsi="Arial" w:cs="Arial"/>
-          <w:sz w:val="24"/>
-          <w:szCs w:val="24"/>
-          <w:lang w:val="en-CA"/>
-        </w:rPr>
-      </w:pPr>
-      <w:r>
-        <w:rPr>
-          <w:rFonts w:ascii="Arial" w:hAnsi="Arial" w:cs="Arial"/>
-          <w:sz w:val="24"/>
-          <w:szCs w:val="24"/>
-          <w:lang w:val="en-CA"/>
-        </w:rPr>
-        <w:t xml:space="preserve">Professor </w:t>
-      </w:r>
-      <w:r>
-        <w:rPr>
-          <w:rFonts w:ascii="Arial" w:hAnsi="Arial" w:cs="Arial"/>
-          <w:sz w:val="24"/>
-          <w:szCs w:val="24"/>
-          <w:lang w:val="en-CA"/>
-        </w:rPr>
-        <w:t>Fox</w:t>
-      </w:r>
-    </w:p>
-    <w:p>
-      <w:pPr>
-        <w:rPr>
-          <w:rFonts w:ascii="Arial" w:hAnsi="Arial" w:cs="Arial"/>
-          <w:sz w:val="24"/>
-          <w:szCs w:val="24"/>
-          <w:lang w:val="en-CA"/>
-        </w:rPr>
-      </w:pPr>
-      <w:r>
-        <w:rPr>
-          <w:rFonts w:ascii="Arial" w:hAnsi="Arial" w:cs="Arial"/>
-          <w:sz w:val="24"/>
-          <w:szCs w:val="24"/>
-          <w:lang w:val="en-CA"/>
-        </w:rPr>
-        <w:t xml:space="preserve">IST </w:t>
-      </w:r>
-      <w:r>
-        <w:rPr>
-          <w:rFonts w:ascii="Arial" w:hAnsi="Arial" w:cs="Arial"/>
-          <w:sz w:val="24"/>
-          <w:szCs w:val="24"/>
-          <w:lang w:val="en-CA"/>
-        </w:rPr>
-        <w:t>718</w:t>
-      </w:r>
-    </w:p>
-    <w:p>
-      <w:pPr>
-        <w:jc w:val="center"/>
-        <w:rPr>
-          <w:rFonts w:ascii="Arial" w:hAnsi="Arial" w:cs="Arial"/>
-          <w:sz w:val="24"/>
-          <w:szCs w:val="24"/>
-          <w:lang w:val="en-CA"/>
-        </w:rPr>
-      </w:pPr>
-      <w:r>
-        <w:rPr>
-          <w:rFonts w:ascii="Arial" w:hAnsi="Arial" w:cs="Arial"/>
-          <w:sz w:val="24"/>
-          <w:szCs w:val="24"/>
-          <w:lang w:val="en-CA"/>
-        </w:rPr>
-        <w:t>Lab #</w:t>
-      </w:r>
-      <w:r>
-        <w:rPr>
-          <w:rFonts w:ascii="Arial" w:hAnsi="Arial" w:cs="Arial"/>
-          <w:sz w:val="24"/>
-          <w:szCs w:val="24"/>
-          <w:lang w:val="en-CA"/>
-        </w:rPr>
-        <w:t>2</w:t>
-      </w:r>
-    </w:p>
+    <w:sdt>
+      <w:sdtPr>
+        <w:id w:val="-499351426"/>
+        <w:docPartObj>
+          <w:docPartGallery w:val="Cover Pages"/>
+          <w:docPartUnique/>
+        </w:docPartObj>
+      </w:sdtPr>
+      <w:sdtEndPr>
+        <w:rPr>
+          <w:rFonts w:ascii="Courier New" w:eastAsia="Times New Roman" w:hAnsi="Courier New" w:cs="Courier New"/>
+          <w:color w:val="000000"/>
+          <w:sz w:val="18"/>
+          <w:szCs w:val="18"/>
+        </w:rPr>
+      </w:sdtEndPr>
+      <w:sdtContent>
+        <w:p>
+          <w:r>
+            <w:rPr>
+              <w:noProof/>
+            </w:rPr>
+            <mc:AlternateContent>
+              <mc:Choice Requires="wpg">
+                <w:drawing>
+                  <wp:anchor distT="0" distB="0" distL="114300" distR="114300" simplePos="0" relativeHeight="251659264" behindDoc="1" locked="0" layoutInCell="1" allowOverlap="1" wp14:anchorId="69E16DAB" wp14:editId="08391E47">
+                    <wp:simplePos x="0" y="0"/>
+                    <wp:positionH relativeFrom="page">
+                      <wp:align>center</wp:align>
+                    </wp:positionH>
+                    <wp:positionV relativeFrom="page">
+                      <wp:align>center</wp:align>
+                    </wp:positionV>
+                    <wp:extent cx="6852920" cy="9142730"/>
+                    <wp:effectExtent l="0" t="0" r="2540" b="133985"/>
+                    <wp:wrapNone/>
+                    <wp:docPr id="119" name="Group 119"/>
+                    <wp:cNvGraphicFramePr/>
+                    <a:graphic xmlns:a="http://schemas.openxmlformats.org/drawingml/2006/main">
+                      <a:graphicData uri="http://schemas.microsoft.com/office/word/2010/wordprocessingGroup">
+                        <wpg:wgp>
+                          <wpg:cNvGrpSpPr/>
+                          <wpg:grpSpPr>
+                            <a:xfrm>
+                              <a:off x="0" y="0"/>
+                              <a:ext cx="6858000" cy="9271750"/>
+                              <a:chOff x="0" y="0"/>
+                              <a:chExt cx="6858000" cy="9271750"/>
+                            </a:xfrm>
+                          </wpg:grpSpPr>
+                          <wps:wsp>
+                            <wps:cNvPr id="120" name="Rectangle 120"/>
+                            <wps:cNvSpPr/>
+                            <wps:spPr>
+                              <a:xfrm>
+                                <a:off x="0" y="7315200"/>
+                                <a:ext cx="6858000" cy="143182"/>
+                              </a:xfrm>
+                              <a:prstGeom prst="rect">
+                                <a:avLst/>
+                              </a:prstGeom>
+                              <a:solidFill>
+                                <a:schemeClr val="accent1"/>
+                              </a:solidFill>
+                              <a:ln>
+                                <a:noFill/>
+                              </a:ln>
+                            </wps:spPr>
+                            <wps:style>
+                              <a:lnRef idx="2">
+                                <a:schemeClr val="accent1">
+                                  <a:shade val="50000"/>
+                                </a:schemeClr>
+                              </a:lnRef>
+                              <a:fillRef idx="1">
+                                <a:schemeClr val="accent1"/>
+                              </a:fillRef>
+                              <a:effectRef idx="0">
+                                <a:schemeClr val="accent1"/>
+                              </a:effectRef>
+                              <a:fontRef idx="minor">
+                                <a:schemeClr val="lt1"/>
+                              </a:fontRef>
+                            </wps:style>
+                            <wps:bodyPr rot="0" spcFirstLastPara="0" vertOverflow="overflow" horzOverflow="overflow" vert="horz" wrap="square" lIns="91440" tIns="45720" rIns="91440" bIns="45720" numCol="1" spcCol="0" rtlCol="0" fromWordArt="0" anchor="ctr" anchorCtr="0" forceAA="0" compatLnSpc="1">
+                              <a:prstTxWarp prst="textNoShape">
+                                <a:avLst/>
+                              </a:prstTxWarp>
+                              <a:noAutofit/>
+                            </wps:bodyPr>
+                          </wps:wsp>
+                          <wps:wsp>
+                            <wps:cNvPr id="121" name="Rectangle 121"/>
+                            <wps:cNvSpPr/>
+                            <wps:spPr>
+                              <a:xfrm>
+                                <a:off x="0" y="7439025"/>
+                                <a:ext cx="6858000" cy="1832725"/>
+                              </a:xfrm>
+                              <a:prstGeom prst="rect">
+                                <a:avLst/>
+                              </a:prstGeom>
+                              <a:solidFill>
+                                <a:schemeClr val="accent2"/>
+                              </a:solidFill>
+                              <a:ln>
+                                <a:noFill/>
+                              </a:ln>
+                            </wps:spPr>
+                            <wps:style>
+                              <a:lnRef idx="2">
+                                <a:schemeClr val="accent1">
+                                  <a:shade val="50000"/>
+                                </a:schemeClr>
+                              </a:lnRef>
+                              <a:fillRef idx="1">
+                                <a:schemeClr val="accent1"/>
+                              </a:fillRef>
+                              <a:effectRef idx="0">
+                                <a:schemeClr val="accent1"/>
+                              </a:effectRef>
+                              <a:fontRef idx="minor">
+                                <a:schemeClr val="lt1"/>
+                              </a:fontRef>
+                            </wps:style>
+                            <wps:txbx>
+                              <w:txbxContent>
+                                <w:sdt>
+                                  <w:sdtPr>
+                                    <w:rPr>
+                                      <w:color w:val="FFFFFF" w:themeColor="background1"/>
+                                      <w:sz w:val="32"/>
+                                      <w:szCs w:val="32"/>
+                                    </w:rPr>
+                                    <w:alias w:val="Author"/>
+                                    <w:tag w:val=""/>
+                                    <w:id w:val="884141857"/>
+                                    <w:dataBinding w:prefixMappings="xmlns:ns0='http://purl.org/dc/elements/1.1/' xmlns:ns1='http://schemas.openxmlformats.org/package/2006/metadata/core-properties' " w:xpath="/ns1:coreProperties[1]/ns0:creator[1]" w:storeItemID="{6C3C8BC8-F283-45AE-878A-BAB7291924A1}"/>
+                                    <w:text/>
+                                  </w:sdtPr>
+                                  <w:sdtContent>
+                                    <w:p>
+                                      <w:pPr>
+                                        <w:pStyle w:val="NoSpacing"/>
+                                        <w:rPr>
+                                          <w:color w:val="FFFFFF" w:themeColor="background1"/>
+                                          <w:sz w:val="32"/>
+                                          <w:szCs w:val="32"/>
+                                        </w:rPr>
+                                      </w:pPr>
+                                      <w:r>
+                                        <w:rPr>
+                                          <w:color w:val="FFFFFF" w:themeColor="background1"/>
+                                          <w:sz w:val="32"/>
+                                          <w:szCs w:val="32"/>
+                                        </w:rPr>
+                                        <w:t>Jeffrey Levesque</w:t>
+                                      </w:r>
+                                    </w:p>
+                                  </w:sdtContent>
+                                </w:sdt>
+                                <w:p>
+                                  <w:pPr>
+                                    <w:pStyle w:val="NoSpacing"/>
+                                    <w:rPr>
+                                      <w:caps/>
+                                      <w:color w:val="FFFFFF" w:themeColor="background1"/>
+                                    </w:rPr>
+                                  </w:pPr>
+                                  <w:sdt>
+                                    <w:sdtPr>
+                                      <w:rPr>
+                                        <w:caps/>
+                                        <w:color w:val="FFFFFF" w:themeColor="background1"/>
+                                      </w:rPr>
+                                      <w:alias w:val="Company"/>
+                                      <w:tag w:val=""/>
+                                      <w:id w:val="922067218"/>
+                                      <w:dataBinding w:prefixMappings="xmlns:ns0='http://schemas.openxmlformats.org/officeDocument/2006/extended-properties' " w:xpath="/ns0:Properties[1]/ns0:Company[1]" w:storeItemID="{6668398D-A668-4E3E-A5EB-62B293D839F1}"/>
+                                      <w:text/>
+                                    </w:sdtPr>
+                                    <w:sdtContent>
+                                      <w:r>
+                                        <w:rPr>
+                                          <w:caps/>
+                                          <w:color w:val="FFFFFF" w:themeColor="background1"/>
+                                        </w:rPr>
+                                        <w:t>jlevesqu@syr.edu</w:t>
+                                      </w:r>
+                                    </w:sdtContent>
+                                  </w:sdt>
+                                  <w:r>
+                                    <w:rPr>
+                                      <w:caps/>
+                                      <w:color w:val="FFFFFF" w:themeColor="background1"/>
+                                    </w:rPr>
+                                    <w:t xml:space="preserve"> | </w:t>
+                                  </w:r>
+                                  <w:sdt>
+                                    <w:sdtPr>
+                                      <w:rPr>
+                                        <w:caps/>
+                                        <w:color w:val="FFFFFF" w:themeColor="background1"/>
+                                      </w:rPr>
+                                      <w:alias w:val="Address"/>
+                                      <w:tag w:val=""/>
+                                      <w:id w:val="2113163453"/>
+                                      <w:dataBinding w:prefixMappings="xmlns:ns0='http://schemas.microsoft.com/office/2006/coverPageProps' " w:xpath="/ns0:CoverPageProperties[1]/ns0:CompanyAddress[1]" w:storeItemID="{55AF091B-3C7A-41E3-B477-F2FDAA23CFDA}"/>
+                                      <w:text/>
+                                    </w:sdtPr>
+                                    <w:sdtContent>
+                                      <w:r>
+                                        <w:rPr>
+                                          <w:caps/>
+                                          <w:color w:val="FFFFFF" w:themeColor="background1"/>
+                                        </w:rPr>
+                                        <w:t>ist-718</w:t>
+                                      </w:r>
+                                    </w:sdtContent>
+                                  </w:sdt>
+                                </w:p>
+                              </w:txbxContent>
+                            </wps:txbx>
+                            <wps:bodyPr rot="0" spcFirstLastPara="0" vertOverflow="overflow" horzOverflow="overflow" vert="horz" wrap="square" lIns="457200" tIns="182880" rIns="457200" bIns="457200" numCol="1" spcCol="0" rtlCol="0" fromWordArt="0" anchor="b" anchorCtr="0" forceAA="0" compatLnSpc="1">
+                              <a:prstTxWarp prst="textNoShape">
+                                <a:avLst/>
+                              </a:prstTxWarp>
+                              <a:noAutofit/>
+                            </wps:bodyPr>
+                          </wps:wsp>
+                          <wps:wsp>
+                            <wps:cNvPr id="122" name="Text Box 122"/>
+                            <wps:cNvSpPr txBox="1"/>
+                            <wps:spPr>
+                              <a:xfrm>
+                                <a:off x="0" y="0"/>
+                                <a:ext cx="6858000" cy="7315200"/>
+                              </a:xfrm>
+                              <a:prstGeom prst="rect">
+                                <a:avLst/>
+                              </a:prstGeom>
+                              <a:noFill/>
+                              <a:ln w="6350">
+                                <a:noFill/>
+                              </a:ln>
+                              <a:effectLst/>
+                            </wps:spPr>
+                            <wps:style>
+                              <a:lnRef idx="0">
+                                <a:schemeClr val="accent1"/>
+                              </a:lnRef>
+                              <a:fillRef idx="0">
+                                <a:schemeClr val="accent1"/>
+                              </a:fillRef>
+                              <a:effectRef idx="0">
+                                <a:schemeClr val="accent1"/>
+                              </a:effectRef>
+                              <a:fontRef idx="minor">
+                                <a:schemeClr val="dk1"/>
+                              </a:fontRef>
+                            </wps:style>
+                            <wps:txbx>
+                              <w:txbxContent>
+                                <w:sdt>
+                                  <w:sdtPr>
+                                    <w:rPr>
+                                      <w:rFonts w:asciiTheme="majorHAnsi" w:eastAsiaTheme="majorEastAsia" w:hAnsiTheme="majorHAnsi" w:cstheme="majorBidi"/>
+                                      <w:color w:val="595959" w:themeColor="text1" w:themeTint="A6"/>
+                                      <w:sz w:val="108"/>
+                                      <w:szCs w:val="108"/>
+                                    </w:rPr>
+                                    <w:alias w:val="Title"/>
+                                    <w:tag w:val=""/>
+                                    <w:id w:val="-1476986296"/>
+                                    <w:dataBinding w:prefixMappings="xmlns:ns0='http://purl.org/dc/elements/1.1/' xmlns:ns1='http://schemas.openxmlformats.org/package/2006/metadata/core-properties' " w:xpath="/ns1:coreProperties[1]/ns0:title[1]" w:storeItemID="{6C3C8BC8-F283-45AE-878A-BAB7291924A1}"/>
+                                    <w:text/>
+                                  </w:sdtPr>
+                                  <w:sdtContent>
+                                    <w:p>
+                                      <w:pPr>
+                                        <w:pStyle w:val="NoSpacing"/>
+                                        <w:pBdr>
+                                          <w:bottom w:val="single" w:sz="6" w:space="4" w:color="7F7F7F" w:themeColor="text1" w:themeTint="80"/>
+                                        </w:pBdr>
+                                        <w:rPr>
+                                          <w:rFonts w:asciiTheme="majorHAnsi" w:eastAsiaTheme="majorEastAsia" w:hAnsiTheme="majorHAnsi" w:cstheme="majorBidi"/>
+                                          <w:color w:val="595959" w:themeColor="text1" w:themeTint="A6"/>
+                                          <w:sz w:val="108"/>
+                                          <w:szCs w:val="108"/>
+                                        </w:rPr>
+                                      </w:pPr>
+                                      <w:r>
+                                        <w:rPr>
+                                          <w:rFonts w:asciiTheme="majorHAnsi" w:eastAsiaTheme="majorEastAsia" w:hAnsiTheme="majorHAnsi" w:cstheme="majorBidi"/>
+                                          <w:color w:val="595959" w:themeColor="text1" w:themeTint="A6"/>
+                                          <w:sz w:val="108"/>
+                                          <w:szCs w:val="108"/>
+                                        </w:rPr>
+                                        <w:t xml:space="preserve">IST-718: </w:t>
+                                      </w:r>
+                                      <w:r>
+                                        <w:rPr>
+                                          <w:rFonts w:asciiTheme="majorHAnsi" w:eastAsiaTheme="majorEastAsia" w:hAnsiTheme="majorHAnsi" w:cstheme="majorBidi"/>
+                                          <w:color w:val="595959" w:themeColor="text1" w:themeTint="A6"/>
+                                          <w:sz w:val="108"/>
+                                          <w:szCs w:val="108"/>
+                                        </w:rPr>
+                                        <w:t>Lab #2</w:t>
+                                      </w:r>
+                                    </w:p>
+                                  </w:sdtContent>
+                                </w:sdt>
+                                <w:sdt>
+                                  <w:sdtPr>
+                                    <w:rPr>
+                                      <w:caps/>
+                                      <w:color w:val="44546A" w:themeColor="text2"/>
+                                      <w:sz w:val="36"/>
+                                      <w:szCs w:val="36"/>
+                                    </w:rPr>
+                                    <w:alias w:val="Subtitle"/>
+                                    <w:tag w:val=""/>
+                                    <w:id w:val="157346227"/>
+                                    <w:dataBinding w:prefixMappings="xmlns:ns0='http://purl.org/dc/elements/1.1/' xmlns:ns1='http://schemas.openxmlformats.org/package/2006/metadata/core-properties' " w:xpath="/ns1:coreProperties[1]/ns0:subject[1]" w:storeItemID="{6C3C8BC8-F283-45AE-878A-BAB7291924A1}"/>
+                                    <w:text/>
+                                  </w:sdtPr>
+                                  <w:sdtContent>
+                                    <w:p>
+                                      <w:pPr>
+                                        <w:pStyle w:val="NoSpacing"/>
+                                        <w:spacing w:before="240"/>
+                                        <w:rPr>
+                                          <w:caps/>
+                                          <w:color w:val="44546A" w:themeColor="text2"/>
+                                          <w:sz w:val="36"/>
+                                          <w:szCs w:val="36"/>
+                                        </w:rPr>
+                                      </w:pPr>
+                                      <w:r>
+                                        <w:rPr>
+                                          <w:caps/>
+                                          <w:color w:val="44546A" w:themeColor="text2"/>
+                                          <w:sz w:val="36"/>
+                                          <w:szCs w:val="36"/>
+                                        </w:rPr>
+                                        <w:t>Professor Fox</w:t>
+                                      </w:r>
+                                    </w:p>
+                                  </w:sdtContent>
+                                </w:sdt>
+                              </w:txbxContent>
+                            </wps:txbx>
+                            <wps:bodyPr rot="0" spcFirstLastPara="0" vertOverflow="overflow" horzOverflow="overflow" vert="horz" wrap="square" lIns="457200" tIns="457200" rIns="457200" bIns="457200" numCol="1" spcCol="0" rtlCol="0" fromWordArt="0" anchor="ctr" anchorCtr="0" forceAA="0" compatLnSpc="1">
+                              <a:prstTxWarp prst="textNoShape">
+                                <a:avLst/>
+                              </a:prstTxWarp>
+                              <a:noAutofit/>
+                            </wps:bodyPr>
+                          </wps:wsp>
+                        </wpg:wgp>
+                      </a:graphicData>
+                    </a:graphic>
+                    <wp14:sizeRelH relativeFrom="page">
+                      <wp14:pctWidth>88200</wp14:pctWidth>
+                    </wp14:sizeRelH>
+                    <wp14:sizeRelV relativeFrom="page">
+                      <wp14:pctHeight>90900</wp14:pctHeight>
+                    </wp14:sizeRelV>
+                  </wp:anchor>
+                </w:drawing>
+              </mc:Choice>
+              <mc:Fallback>
+                <w:pict>
+                  <v:group w14:anchorId="69E16DAB" id="Group 119" o:spid="_x0000_s1026" style="position:absolute;margin-left:0;margin-top:0;width:539.6pt;height:719.9pt;z-index:-251657216;mso-width-percent:882;mso-height-percent:909;mso-position-horizontal:center;mso-position-horizontal-relative:page;mso-position-vertical:center;mso-position-vertical-relative:page;mso-width-percent:882;mso-height-percent:909" coordsize="68580,92717" o:gfxdata="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">
+                    <v:rect id="Rectangle 120" o:spid="_x0000_s1027" style="position:absolute;top:73152;width:68580;height:1431;visibility:visible;mso-wrap-style:square;v-text-anchor:middle" o:gfxdata="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" fillcolor="#4472c4 [3204]" stroked="f" strokeweight="1pt"/>
+                    <v:rect id="Rectangle 121" o:spid="_x0000_s1028" style="position:absolute;top:74390;width:68580;height:18327;visibility:visible;mso-wrap-style:square;v-text-anchor:bottom" o:gfxdata="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" fillcolor="#ed7d31 [3205]" stroked="f" strokeweight="1pt">
+                      <v:textbox inset="36pt,14.4pt,36pt,36pt">
+                        <w:txbxContent>
+                          <w:sdt>
+                            <w:sdtPr>
+                              <w:rPr>
+                                <w:color w:val="FFFFFF" w:themeColor="background1"/>
+                                <w:sz w:val="32"/>
+                                <w:szCs w:val="32"/>
+                              </w:rPr>
+                              <w:alias w:val="Author"/>
+                              <w:tag w:val=""/>
+                              <w:id w:val="884141857"/>
+                              <w:dataBinding w:prefixMappings="xmlns:ns0='http://purl.org/dc/elements/1.1/' xmlns:ns1='http://schemas.openxmlformats.org/package/2006/metadata/core-properties' " w:xpath="/ns1:coreProperties[1]/ns0:creator[1]" w:storeItemID="{6C3C8BC8-F283-45AE-878A-BAB7291924A1}"/>
+                              <w:text/>
+                            </w:sdtPr>
+                            <w:sdtContent>
+                              <w:p>
+                                <w:pPr>
+                                  <w:pStyle w:val="NoSpacing"/>
+                                  <w:rPr>
+                                    <w:color w:val="FFFFFF" w:themeColor="background1"/>
+                                    <w:sz w:val="32"/>
+                                    <w:szCs w:val="32"/>
+                                  </w:rPr>
+                                </w:pPr>
+                                <w:r>
+                                  <w:rPr>
+                                    <w:color w:val="FFFFFF" w:themeColor="background1"/>
+                                    <w:sz w:val="32"/>
+                                    <w:szCs w:val="32"/>
+                                  </w:rPr>
+                                  <w:t>Jeffrey Levesque</w:t>
+                                </w:r>
+                              </w:p>
+                            </w:sdtContent>
+                          </w:sdt>
+                          <w:p>
+                            <w:pPr>
+                              <w:pStyle w:val="NoSpacing"/>
+                              <w:rPr>
+                                <w:caps/>
+                                <w:color w:val="FFFFFF" w:themeColor="background1"/>
+                              </w:rPr>
+                            </w:pPr>
+                            <w:sdt>
+                              <w:sdtPr>
+                                <w:rPr>
+                                  <w:caps/>
+                                  <w:color w:val="FFFFFF" w:themeColor="background1"/>
+                                </w:rPr>
+                                <w:alias w:val="Company"/>
+                                <w:tag w:val=""/>
+                                <w:id w:val="922067218"/>
+                                <w:dataBinding w:prefixMappings="xmlns:ns0='http://schemas.openxmlformats.org/officeDocument/2006/extended-properties' " w:xpath="/ns0:Properties[1]/ns0:Company[1]" w:storeItemID="{6668398D-A668-4E3E-A5EB-62B293D839F1}"/>
+                                <w:text/>
+                              </w:sdtPr>
+                              <w:sdtContent>
+                                <w:r>
+                                  <w:rPr>
+                                    <w:caps/>
+                                    <w:color w:val="FFFFFF" w:themeColor="background1"/>
+                                  </w:rPr>
+                                  <w:t>jlevesqu@syr.edu</w:t>
+                                </w:r>
+                              </w:sdtContent>
+                            </w:sdt>
+                            <w:r>
+                              <w:rPr>
+                                <w:caps/>
+                                <w:color w:val="FFFFFF" w:themeColor="background1"/>
+                              </w:rPr>
+                              <w:t xml:space="preserve"> | </w:t>
+                            </w:r>
+                            <w:sdt>
+                              <w:sdtPr>
+                                <w:rPr>
+                                  <w:caps/>
+                                  <w:color w:val="FFFFFF" w:themeColor="background1"/>
+                                </w:rPr>
+                                <w:alias w:val="Address"/>
+                                <w:tag w:val=""/>
+                                <w:id w:val="2113163453"/>
+                                <w:dataBinding w:prefixMappings="xmlns:ns0='http://schemas.microsoft.com/office/2006/coverPageProps' " w:xpath="/ns0:CoverPageProperties[1]/ns0:CompanyAddress[1]" w:storeItemID="{55AF091B-3C7A-41E3-B477-F2FDAA23CFDA}"/>
+                                <w:text/>
+                              </w:sdtPr>
+                              <w:sdtContent>
+                                <w:r>
+                                  <w:rPr>
+                                    <w:caps/>
+                                    <w:color w:val="FFFFFF" w:themeColor="background1"/>
+                                  </w:rPr>
+                                  <w:t>ist-718</w:t>
+                                </w:r>
+                              </w:sdtContent>
+                            </w:sdt>
+                          </w:p>
+                        </w:txbxContent>
+                      </v:textbox>
+                    </v:rect>
+                    <v:shapetype id="_x0000_t202" coordsize="21600,21600" o:spt="202" path="m,l,21600r21600,l21600,xe">
+                      <v:stroke joinstyle="miter"/>
+                      <v:path gradientshapeok="t" o:connecttype="rect"/>
+                    </v:shapetype>
+                    <v:shape id="Text Box 122" o:spid="_x0000_s1029" type="#_x0000_t202" style="position:absolute;width:68580;height:73152;visibility:visible;mso-wrap-style:square;v-text-anchor:middle" o:gfxdata="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" filled="f" stroked="f" strokeweight=".5pt">
+                      <v:textbox inset="36pt,36pt,36pt,36pt">
+                        <w:txbxContent>
+                          <w:sdt>
+                            <w:sdtPr>
+                              <w:rPr>
+                                <w:rFonts w:asciiTheme="majorHAnsi" w:eastAsiaTheme="majorEastAsia" w:hAnsiTheme="majorHAnsi" w:cstheme="majorBidi"/>
+                                <w:color w:val="595959" w:themeColor="text1" w:themeTint="A6"/>
+                                <w:sz w:val="108"/>
+                                <w:szCs w:val="108"/>
+                              </w:rPr>
+                              <w:alias w:val="Title"/>
+                              <w:tag w:val=""/>
+                              <w:id w:val="-1476986296"/>
+                              <w:dataBinding w:prefixMappings="xmlns:ns0='http://purl.org/dc/elements/1.1/' xmlns:ns1='http://schemas.openxmlformats.org/package/2006/metadata/core-properties' " w:xpath="/ns1:coreProperties[1]/ns0:title[1]" w:storeItemID="{6C3C8BC8-F283-45AE-878A-BAB7291924A1}"/>
+                              <w:text/>
+                            </w:sdtPr>
+                            <w:sdtContent>
+                              <w:p>
+                                <w:pPr>
+                                  <w:pStyle w:val="NoSpacing"/>
+                                  <w:pBdr>
+                                    <w:bottom w:val="single" w:sz="6" w:space="4" w:color="7F7F7F" w:themeColor="text1" w:themeTint="80"/>
+                                  </w:pBdr>
+                                  <w:rPr>
+                                    <w:rFonts w:asciiTheme="majorHAnsi" w:eastAsiaTheme="majorEastAsia" w:hAnsiTheme="majorHAnsi" w:cstheme="majorBidi"/>
+                                    <w:color w:val="595959" w:themeColor="text1" w:themeTint="A6"/>
+                                    <w:sz w:val="108"/>
+                                    <w:szCs w:val="108"/>
+                                  </w:rPr>
+                                </w:pPr>
+                                <w:r>
+                                  <w:rPr>
+                                    <w:rFonts w:asciiTheme="majorHAnsi" w:eastAsiaTheme="majorEastAsia" w:hAnsiTheme="majorHAnsi" w:cstheme="majorBidi"/>
+                                    <w:color w:val="595959" w:themeColor="text1" w:themeTint="A6"/>
+                                    <w:sz w:val="108"/>
+                                    <w:szCs w:val="108"/>
+                                  </w:rPr>
+                                  <w:t xml:space="preserve">IST-718: </w:t>
+                                </w:r>
+                                <w:r>
+                                  <w:rPr>
+                                    <w:rFonts w:asciiTheme="majorHAnsi" w:eastAsiaTheme="majorEastAsia" w:hAnsiTheme="majorHAnsi" w:cstheme="majorBidi"/>
+                                    <w:color w:val="595959" w:themeColor="text1" w:themeTint="A6"/>
+                                    <w:sz w:val="108"/>
+                                    <w:szCs w:val="108"/>
+                                  </w:rPr>
+                                  <w:t>Lab #2</w:t>
+                                </w:r>
+                              </w:p>
+                            </w:sdtContent>
+                          </w:sdt>
+                          <w:sdt>
+                            <w:sdtPr>
+                              <w:rPr>
+                                <w:caps/>
+                                <w:color w:val="44546A" w:themeColor="text2"/>
+                                <w:sz w:val="36"/>
+                                <w:szCs w:val="36"/>
+                              </w:rPr>
+                              <w:alias w:val="Subtitle"/>
+                              <w:tag w:val=""/>
+                              <w:id w:val="157346227"/>
+                              <w:dataBinding w:prefixMappings="xmlns:ns0='http://purl.org/dc/elements/1.1/' xmlns:ns1='http://schemas.openxmlformats.org/package/2006/metadata/core-properties' " w:xpath="/ns1:coreProperties[1]/ns0:subject[1]" w:storeItemID="{6C3C8BC8-F283-45AE-878A-BAB7291924A1}"/>
+                              <w:text/>
+                            </w:sdtPr>
+                            <w:sdtContent>
+                              <w:p>
+                                <w:pPr>
+                                  <w:pStyle w:val="NoSpacing"/>
+                                  <w:spacing w:before="240"/>
+                                  <w:rPr>
+                                    <w:caps/>
+                                    <w:color w:val="44546A" w:themeColor="text2"/>
+                                    <w:sz w:val="36"/>
+                                    <w:szCs w:val="36"/>
+                                  </w:rPr>
+                                </w:pPr>
+                                <w:r>
+                                  <w:rPr>
+                                    <w:caps/>
+                                    <w:color w:val="44546A" w:themeColor="text2"/>
+                                    <w:sz w:val="36"/>
+                                    <w:szCs w:val="36"/>
+                                  </w:rPr>
+                                  <w:t>Professor Fox</w:t>
+                                </w:r>
+                              </w:p>
+                            </w:sdtContent>
+                          </w:sdt>
+                        </w:txbxContent>
+                      </v:textbox>
+                    </v:shape>
+                    <w10:wrap anchorx="page" anchory="page"/>
+                  </v:group>
+                </w:pict>
+              </mc:Fallback>
+            </mc:AlternateContent>
+          </w:r>
+        </w:p>
+        <w:p>
+          <w:pPr>
+            <w:rPr>
+              <w:rFonts w:ascii="Courier New" w:eastAsia="Times New Roman" w:hAnsi="Courier New" w:cs="Courier New"/>
+              <w:color w:val="000000"/>
+              <w:sz w:val="18"/>
+              <w:szCs w:val="18"/>
+            </w:rPr>
+          </w:pPr>
+          <w:r>
+            <w:rPr>
+              <w:rFonts w:ascii="Courier New" w:eastAsia="Times New Roman" w:hAnsi="Courier New" w:cs="Courier New"/>
+              <w:color w:val="000000"/>
+              <w:sz w:val="18"/>
+              <w:szCs w:val="18"/>
+            </w:rPr>
+            <w:br w:type="page"/>
+          </w:r>
+        </w:p>
+      </w:sdtContent>
+    </w:sdt>
     <w:p>
       <w:pPr>
         <w:rPr>
@@ -122,6 +618,7 @@
           <w:sz w:val="24"/>
           <w:szCs w:val="24"/>
         </w:rPr>
+        <w:lastRenderedPageBreak/>
         <w:t>Introduction</w:t>
       </w:r>
     </w:p>
@@ -462,7 +959,7 @@
           <w:lang w:val="en-CA"/>
         </w:rPr>
       </w:pPr>
-      <w:hyperlink r:id="rId8" w:history="1">
+      <w:hyperlink r:id="rId9" w:history="1">
         <w:r>
           <w:rPr>
             <w:rStyle w:val="Hyperlink"/>
@@ -947,7 +1444,6 @@
           <w:szCs w:val="24"/>
           <w:lang w:val="en-CA"/>
         </w:rPr>
-        <w:lastRenderedPageBreak/>
         <w:t xml:space="preserve">When joined with the latter combined data, </w:t>
       </w:r>
       <w:r>
@@ -1051,6 +1547,7 @@
           <w:szCs w:val="24"/>
           <w:lang w:val="en-CA"/>
         </w:rPr>
+        <w:lastRenderedPageBreak/>
         <w:t>Virginia</w:t>
       </w:r>
     </w:p>
@@ -1957,55 +2454,55 @@
           <w:szCs w:val="24"/>
           <w:lang w:val="en-CA"/>
         </w:rPr>
+        <w:t>Results</w:t>
+      </w:r>
+    </w:p>
+    <w:p>
+      <w:pPr>
+        <w:rPr>
+          <w:rFonts w:ascii="Arial" w:hAnsi="Arial" w:cs="Arial"/>
+          <w:sz w:val="24"/>
+          <w:szCs w:val="24"/>
+          <w:lang w:val="en-CA"/>
+        </w:rPr>
+      </w:pPr>
+      <w:r>
+        <w:rPr>
+          <w:rFonts w:ascii="Arial" w:hAnsi="Arial" w:cs="Arial"/>
+          <w:sz w:val="24"/>
+          <w:szCs w:val="24"/>
+          <w:lang w:val="en-CA"/>
+        </w:rPr>
+        <w:t>Time series models were generated for metro areas in Arkansas:</w:t>
+      </w:r>
+    </w:p>
+    <w:p>
+      <w:pPr>
+        <w:rPr>
+          <w:rFonts w:ascii="Arial" w:hAnsi="Arial" w:cs="Arial"/>
+          <w:sz w:val="24"/>
+          <w:szCs w:val="24"/>
+          <w:lang w:val="en-CA"/>
+        </w:rPr>
+      </w:pPr>
+    </w:p>
+    <w:p>
+      <w:pPr>
+        <w:jc w:val="center"/>
+        <w:rPr>
+          <w:rFonts w:ascii="Arial" w:hAnsi="Arial" w:cs="Arial"/>
+          <w:sz w:val="24"/>
+          <w:szCs w:val="24"/>
+          <w:lang w:val="en-CA"/>
+        </w:rPr>
+      </w:pPr>
+      <w:r>
+        <w:rPr>
+          <w:rFonts w:ascii="Arial" w:hAnsi="Arial" w:cs="Arial"/>
+          <w:noProof/>
+          <w:lang w:val="en-CA"/>
+        </w:rPr>
         <w:lastRenderedPageBreak/>
-        <w:t>Results</w:t>
-      </w:r>
-    </w:p>
-    <w:p>
-      <w:pPr>
-        <w:rPr>
-          <w:rFonts w:ascii="Arial" w:hAnsi="Arial" w:cs="Arial"/>
-          <w:sz w:val="24"/>
-          <w:szCs w:val="24"/>
-          <w:lang w:val="en-CA"/>
-        </w:rPr>
-      </w:pPr>
-      <w:r>
-        <w:rPr>
-          <w:rFonts w:ascii="Arial" w:hAnsi="Arial" w:cs="Arial"/>
-          <w:sz w:val="24"/>
-          <w:szCs w:val="24"/>
-          <w:lang w:val="en-CA"/>
-        </w:rPr>
-        <w:t>Time series models were generated for metro areas in Arkansas:</w:t>
-      </w:r>
-    </w:p>
-    <w:p>
-      <w:pPr>
-        <w:rPr>
-          <w:rFonts w:ascii="Arial" w:hAnsi="Arial" w:cs="Arial"/>
-          <w:sz w:val="24"/>
-          <w:szCs w:val="24"/>
-          <w:lang w:val="en-CA"/>
-        </w:rPr>
-      </w:pPr>
-    </w:p>
-    <w:p>
-      <w:pPr>
-        <w:jc w:val="center"/>
-        <w:rPr>
-          <w:rFonts w:ascii="Arial" w:hAnsi="Arial" w:cs="Arial"/>
-          <w:sz w:val="24"/>
-          <w:szCs w:val="24"/>
-          <w:lang w:val="en-CA"/>
-        </w:rPr>
-      </w:pPr>
-      <w:r>
-        <w:rPr>
-          <w:rFonts w:ascii="Arial" w:hAnsi="Arial" w:cs="Arial"/>
-          <w:noProof/>
-          <w:lang w:val="en-CA"/>
-        </w:rPr>
         <w:drawing>
           <wp:inline distT="0" distB="0" distL="0" distR="0" wp14:anchorId="1E938657" wp14:editId="5C0A0FCC">
             <wp:extent cx="3072810" cy="2201502"/>
@@ -2024,7 +2521,7 @@
                     </pic:cNvPicPr>
                   </pic:nvPicPr>
                   <pic:blipFill>
-                    <a:blip r:embed="rId9">
+                    <a:blip r:embed="rId10">
                       <a:extLst>
                         <a:ext uri="{28A0092B-C50C-407E-A947-70E740481C1C}">
                           <a14:useLocalDpi xmlns:a14="http://schemas.microsoft.com/office/drawing/2010/main" val="0"/>
@@ -2281,7 +2778,7 @@
                     <pic:cNvPicPr/>
                   </pic:nvPicPr>
                   <pic:blipFill>
-                    <a:blip r:embed="rId10"/>
+                    <a:blip r:embed="rId11"/>
                     <a:stretch>
                       <a:fillRect/>
                     </a:stretch>
@@ -2319,163 +2816,163 @@
           <w:szCs w:val="24"/>
           <w:lang w:val="en-CA"/>
         </w:rPr>
+        <w:t xml:space="preserve">Figure </w:t>
+      </w:r>
+      <w:r>
+        <w:rPr>
+          <w:rFonts w:ascii="Arial" w:hAnsi="Arial" w:cs="Arial"/>
+          <w:b/>
+          <w:sz w:val="24"/>
+          <w:szCs w:val="24"/>
+          <w:lang w:val="en-CA"/>
+        </w:rPr>
+        <w:t>2</w:t>
+      </w:r>
+      <w:r>
+        <w:rPr>
+          <w:rFonts w:ascii="Arial" w:hAnsi="Arial" w:cs="Arial"/>
+          <w:sz w:val="24"/>
+          <w:szCs w:val="24"/>
+          <w:lang w:val="en-CA"/>
+        </w:rPr>
+        <w:t>. Descriptive statistics for</w:t>
+      </w:r>
+      <w:r>
+        <w:rPr>
+          <w:rFonts w:ascii="Arial" w:hAnsi="Arial" w:cs="Arial"/>
+          <w:sz w:val="24"/>
+          <w:szCs w:val="24"/>
+          <w:lang w:val="en-CA"/>
+        </w:rPr>
+        <w:t xml:space="preserve"> </w:t>
+      </w:r>
+      <w:r>
+        <w:rPr>
+          <w:rFonts w:ascii="Arial" w:hAnsi="Arial" w:cs="Arial"/>
+          <w:sz w:val="24"/>
+          <w:szCs w:val="24"/>
+          <w:lang w:val="en-CA"/>
+        </w:rPr>
+        <w:t xml:space="preserve">an </w:t>
+      </w:r>
+      <w:r>
+        <w:rPr>
+          <w:rFonts w:ascii="Arial" w:hAnsi="Arial" w:cs="Arial"/>
+          <w:sz w:val="24"/>
+          <w:szCs w:val="24"/>
+          <w:lang w:val="en-CA"/>
+        </w:rPr>
+        <w:t>overall</w:t>
+      </w:r>
+      <w:r>
+        <w:rPr>
+          <w:rFonts w:ascii="Arial" w:hAnsi="Arial" w:cs="Arial"/>
+          <w:sz w:val="24"/>
+          <w:szCs w:val="24"/>
+          <w:lang w:val="en-CA"/>
+        </w:rPr>
+        <w:t xml:space="preserve"> ARIMA model </w:t>
+      </w:r>
+      <w:r>
+        <w:rPr>
+          <w:rFonts w:ascii="Arial" w:hAnsi="Arial" w:cs="Arial"/>
+          <w:sz w:val="24"/>
+          <w:szCs w:val="24"/>
+          <w:lang w:val="en-CA"/>
+        </w:rPr>
+        <w:t>between</w:t>
+      </w:r>
+      <w:r>
+        <w:rPr>
+          <w:rFonts w:ascii="Arial" w:hAnsi="Arial" w:cs="Arial"/>
+          <w:sz w:val="24"/>
+          <w:szCs w:val="24"/>
+          <w:lang w:val="en-CA"/>
+        </w:rPr>
+        <w:t xml:space="preserve"> 01/1997 </w:t>
+      </w:r>
+      <w:r>
+        <w:rPr>
+          <w:rFonts w:ascii="Arial" w:hAnsi="Arial" w:cs="Arial"/>
+          <w:sz w:val="24"/>
+          <w:szCs w:val="24"/>
+          <w:lang w:val="en-CA"/>
+        </w:rPr>
+        <w:t>and</w:t>
+      </w:r>
+      <w:r>
+        <w:rPr>
+          <w:rFonts w:ascii="Arial" w:hAnsi="Arial" w:cs="Arial"/>
+          <w:sz w:val="24"/>
+          <w:szCs w:val="24"/>
+          <w:lang w:val="en-CA"/>
+        </w:rPr>
+        <w:t xml:space="preserve"> 01/2017</w:t>
+      </w:r>
+      <w:r>
+        <w:rPr>
+          <w:rFonts w:ascii="Arial" w:hAnsi="Arial" w:cs="Arial"/>
+          <w:sz w:val="24"/>
+          <w:szCs w:val="24"/>
+          <w:lang w:val="en-CA"/>
+        </w:rPr>
+        <w:t xml:space="preserve"> (train set)</w:t>
+      </w:r>
+      <w:r>
+        <w:rPr>
+          <w:rFonts w:ascii="Arial" w:hAnsi="Arial" w:cs="Arial"/>
+          <w:sz w:val="24"/>
+          <w:szCs w:val="24"/>
+          <w:lang w:val="en-CA"/>
+        </w:rPr>
+        <w:t xml:space="preserve">. The code used to generate the plot above can be reviewed in Appendix </w:t>
+      </w:r>
+      <w:r>
+        <w:rPr>
+          <w:rFonts w:ascii="Arial" w:hAnsi="Arial" w:cs="Arial"/>
+          <w:sz w:val="24"/>
+          <w:szCs w:val="24"/>
+          <w:lang w:val="en-CA"/>
+        </w:rPr>
+        <w:t>B</w:t>
+      </w:r>
+      <w:r>
+        <w:rPr>
+          <w:rFonts w:ascii="Arial" w:hAnsi="Arial" w:cs="Arial"/>
+          <w:sz w:val="24"/>
+          <w:szCs w:val="24"/>
+          <w:lang w:val="en-CA"/>
+        </w:rPr>
+        <w:t xml:space="preserve"> below.</w:t>
+      </w:r>
+    </w:p>
+    <w:p>
+      <w:pPr>
+        <w:rPr>
+          <w:rFonts w:ascii="Arial" w:hAnsi="Arial" w:cs="Arial"/>
+          <w:sz w:val="24"/>
+          <w:szCs w:val="24"/>
+          <w:lang w:val="en-CA"/>
+        </w:rPr>
+      </w:pPr>
+    </w:p>
+    <w:p>
+      <w:pPr>
+        <w:rPr>
+          <w:rFonts w:ascii="Arial" w:hAnsi="Arial" w:cs="Arial"/>
+          <w:sz w:val="24"/>
+          <w:szCs w:val="24"/>
+          <w:lang w:val="en-CA"/>
+        </w:rPr>
+      </w:pPr>
+      <w:r>
+        <w:rPr>
+          <w:rFonts w:ascii="Arial" w:hAnsi="Arial" w:cs="Arial"/>
+          <w:sz w:val="24"/>
+          <w:szCs w:val="24"/>
+          <w:lang w:val="en-CA"/>
+        </w:rPr>
         <w:lastRenderedPageBreak/>
-        <w:t xml:space="preserve">Figure </w:t>
-      </w:r>
-      <w:r>
-        <w:rPr>
-          <w:rFonts w:ascii="Arial" w:hAnsi="Arial" w:cs="Arial"/>
-          <w:b/>
-          <w:sz w:val="24"/>
-          <w:szCs w:val="24"/>
-          <w:lang w:val="en-CA"/>
-        </w:rPr>
-        <w:t>2</w:t>
-      </w:r>
-      <w:r>
-        <w:rPr>
-          <w:rFonts w:ascii="Arial" w:hAnsi="Arial" w:cs="Arial"/>
-          <w:sz w:val="24"/>
-          <w:szCs w:val="24"/>
-          <w:lang w:val="en-CA"/>
-        </w:rPr>
-        <w:t>. Descriptive statistics for</w:t>
-      </w:r>
-      <w:r>
-        <w:rPr>
-          <w:rFonts w:ascii="Arial" w:hAnsi="Arial" w:cs="Arial"/>
-          <w:sz w:val="24"/>
-          <w:szCs w:val="24"/>
-          <w:lang w:val="en-CA"/>
-        </w:rPr>
-        <w:t xml:space="preserve"> </w:t>
-      </w:r>
-      <w:r>
-        <w:rPr>
-          <w:rFonts w:ascii="Arial" w:hAnsi="Arial" w:cs="Arial"/>
-          <w:sz w:val="24"/>
-          <w:szCs w:val="24"/>
-          <w:lang w:val="en-CA"/>
-        </w:rPr>
-        <w:t xml:space="preserve">an </w:t>
-      </w:r>
-      <w:r>
-        <w:rPr>
-          <w:rFonts w:ascii="Arial" w:hAnsi="Arial" w:cs="Arial"/>
-          <w:sz w:val="24"/>
-          <w:szCs w:val="24"/>
-          <w:lang w:val="en-CA"/>
-        </w:rPr>
-        <w:t>overall</w:t>
-      </w:r>
-      <w:r>
-        <w:rPr>
-          <w:rFonts w:ascii="Arial" w:hAnsi="Arial" w:cs="Arial"/>
-          <w:sz w:val="24"/>
-          <w:szCs w:val="24"/>
-          <w:lang w:val="en-CA"/>
-        </w:rPr>
-        <w:t xml:space="preserve"> ARIMA model </w:t>
-      </w:r>
-      <w:r>
-        <w:rPr>
-          <w:rFonts w:ascii="Arial" w:hAnsi="Arial" w:cs="Arial"/>
-          <w:sz w:val="24"/>
-          <w:szCs w:val="24"/>
-          <w:lang w:val="en-CA"/>
-        </w:rPr>
-        <w:t>between</w:t>
-      </w:r>
-      <w:r>
-        <w:rPr>
-          <w:rFonts w:ascii="Arial" w:hAnsi="Arial" w:cs="Arial"/>
-          <w:sz w:val="24"/>
-          <w:szCs w:val="24"/>
-          <w:lang w:val="en-CA"/>
-        </w:rPr>
-        <w:t xml:space="preserve"> 01/1997 </w:t>
-      </w:r>
-      <w:r>
-        <w:rPr>
-          <w:rFonts w:ascii="Arial" w:hAnsi="Arial" w:cs="Arial"/>
-          <w:sz w:val="24"/>
-          <w:szCs w:val="24"/>
-          <w:lang w:val="en-CA"/>
-        </w:rPr>
-        <w:t>and</w:t>
-      </w:r>
-      <w:r>
-        <w:rPr>
-          <w:rFonts w:ascii="Arial" w:hAnsi="Arial" w:cs="Arial"/>
-          <w:sz w:val="24"/>
-          <w:szCs w:val="24"/>
-          <w:lang w:val="en-CA"/>
-        </w:rPr>
-        <w:t xml:space="preserve"> 01/2017</w:t>
-      </w:r>
-      <w:r>
-        <w:rPr>
-          <w:rFonts w:ascii="Arial" w:hAnsi="Arial" w:cs="Arial"/>
-          <w:sz w:val="24"/>
-          <w:szCs w:val="24"/>
-          <w:lang w:val="en-CA"/>
-        </w:rPr>
-        <w:t xml:space="preserve"> (train set)</w:t>
-      </w:r>
-      <w:r>
-        <w:rPr>
-          <w:rFonts w:ascii="Arial" w:hAnsi="Arial" w:cs="Arial"/>
-          <w:sz w:val="24"/>
-          <w:szCs w:val="24"/>
-          <w:lang w:val="en-CA"/>
-        </w:rPr>
-        <w:t xml:space="preserve">. The code used to generate the plot above can be reviewed in Appendix </w:t>
-      </w:r>
-      <w:r>
-        <w:rPr>
-          <w:rFonts w:ascii="Arial" w:hAnsi="Arial" w:cs="Arial"/>
-          <w:sz w:val="24"/>
-          <w:szCs w:val="24"/>
-          <w:lang w:val="en-CA"/>
-        </w:rPr>
-        <w:t>B</w:t>
-      </w:r>
-      <w:r>
-        <w:rPr>
-          <w:rFonts w:ascii="Arial" w:hAnsi="Arial" w:cs="Arial"/>
-          <w:sz w:val="24"/>
-          <w:szCs w:val="24"/>
-          <w:lang w:val="en-CA"/>
-        </w:rPr>
-        <w:t xml:space="preserve"> below.</w:t>
-      </w:r>
-    </w:p>
-    <w:p>
-      <w:pPr>
-        <w:rPr>
-          <w:rFonts w:ascii="Arial" w:hAnsi="Arial" w:cs="Arial"/>
-          <w:sz w:val="24"/>
-          <w:szCs w:val="24"/>
-          <w:lang w:val="en-CA"/>
-        </w:rPr>
-      </w:pPr>
-    </w:p>
-    <w:p>
-      <w:pPr>
-        <w:rPr>
-          <w:rFonts w:ascii="Arial" w:hAnsi="Arial" w:cs="Arial"/>
-          <w:sz w:val="24"/>
-          <w:szCs w:val="24"/>
-          <w:lang w:val="en-CA"/>
-        </w:rPr>
-      </w:pPr>
-      <w:r>
-        <w:rPr>
-          <w:rFonts w:ascii="Arial" w:hAnsi="Arial" w:cs="Arial"/>
-          <w:sz w:val="24"/>
-          <w:szCs w:val="24"/>
-          <w:lang w:val="en-CA"/>
-        </w:rPr>
         <w:t>An overall residual (Figure 3), and kernel density estimation (</w:t>
       </w:r>
       <w:proofErr w:type="spellStart"/>
@@ -2519,10 +3016,12 @@
           <w:lang w:val="en-CA"/>
         </w:rPr>
         <w:sectPr>
-          <w:headerReference w:type="default" r:id="rId11"/>
+          <w:headerReference w:type="default" r:id="rId12"/>
           <w:pgSz w:w="12240" w:h="15840"/>
           <w:pgMar w:top="1440" w:right="1440" w:bottom="1440" w:left="1440" w:header="720" w:footer="720" w:gutter="0"/>
+          <w:pgNumType w:start="0"/>
           <w:cols w:space="720"/>
+          <w:titlePg/>
           <w:docGrid w:linePitch="360"/>
         </w:sectPr>
       </w:pPr>
@@ -2546,140 +3045,6 @@
             <wp:extent cx="2700670" cy="1697564"/>
             <wp:effectExtent l="0" t="0" r="4445" b="0"/>
             <wp:docPr id="4" name="Picture 4"/>
-            <wp:cNvGraphicFramePr>
-              <a:graphicFrameLocks xmlns:a="http://schemas.openxmlformats.org/drawingml/2006/main" noChangeAspect="1"/>
-            </wp:cNvGraphicFramePr>
-            <a:graphic xmlns:a="http://schemas.openxmlformats.org/drawingml/2006/main">
-              <a:graphicData uri="http://schemas.openxmlformats.org/drawingml/2006/picture">
-                <pic:pic xmlns:pic="http://schemas.openxmlformats.org/drawingml/2006/picture">
-                  <pic:nvPicPr>
-                    <pic:cNvPr id="1" name=""/>
-                    <pic:cNvPicPr/>
-                  </pic:nvPicPr>
-                  <pic:blipFill>
-                    <a:blip r:embed="rId12"/>
-                    <a:stretch>
-                      <a:fillRect/>
-                    </a:stretch>
-                  </pic:blipFill>
-                  <pic:spPr>
-                    <a:xfrm>
-                      <a:off x="0" y="0"/>
-                      <a:ext cx="2722425" cy="1711239"/>
-                    </a:xfrm>
-                    <a:prstGeom prst="rect">
-                      <a:avLst/>
-                    </a:prstGeom>
-                  </pic:spPr>
-                </pic:pic>
-              </a:graphicData>
-            </a:graphic>
-          </wp:inline>
-        </w:drawing>
-      </w:r>
-    </w:p>
-    <w:p>
-      <w:pPr>
-        <w:rPr>
-          <w:rFonts w:ascii="Arial" w:hAnsi="Arial" w:cs="Arial"/>
-          <w:sz w:val="20"/>
-          <w:szCs w:val="20"/>
-          <w:lang w:val="en-CA"/>
-        </w:rPr>
-      </w:pPr>
-      <w:r>
-        <w:rPr>
-          <w:rFonts w:ascii="Arial" w:hAnsi="Arial" w:cs="Arial"/>
-          <w:b/>
-          <w:sz w:val="24"/>
-          <w:szCs w:val="24"/>
-          <w:lang w:val="en-CA"/>
-        </w:rPr>
-        <w:t>Figure 3</w:t>
-      </w:r>
-      <w:r>
-        <w:rPr>
-          <w:rFonts w:ascii="Arial" w:hAnsi="Arial" w:cs="Arial"/>
-          <w:sz w:val="24"/>
-          <w:szCs w:val="24"/>
-          <w:lang w:val="en-CA"/>
-        </w:rPr>
-        <w:t>.</w:t>
-      </w:r>
-      <w:r>
-        <w:rPr>
-          <w:rFonts w:ascii="Arial" w:hAnsi="Arial" w:cs="Arial"/>
-          <w:sz w:val="20"/>
-          <w:szCs w:val="20"/>
-          <w:lang w:val="en-CA"/>
-        </w:rPr>
-        <w:t xml:space="preserve"> Residual plot for </w:t>
-      </w:r>
-      <w:r>
-        <w:rPr>
-          <w:rFonts w:ascii="Arial" w:hAnsi="Arial" w:cs="Arial"/>
-          <w:sz w:val="20"/>
-          <w:szCs w:val="20"/>
-          <w:lang w:val="en-CA"/>
-        </w:rPr>
-        <w:t xml:space="preserve">an </w:t>
-      </w:r>
-      <w:r>
-        <w:rPr>
-          <w:rFonts w:ascii="Arial" w:hAnsi="Arial" w:cs="Arial"/>
-          <w:sz w:val="20"/>
-          <w:szCs w:val="20"/>
-          <w:lang w:val="en-CA"/>
-        </w:rPr>
-        <w:t>overall ARIMA model</w:t>
-      </w:r>
-      <w:r>
-        <w:rPr>
-          <w:rFonts w:ascii="Arial" w:hAnsi="Arial" w:cs="Arial"/>
-          <w:sz w:val="20"/>
-          <w:szCs w:val="20"/>
-          <w:lang w:val="en-CA"/>
-        </w:rPr>
-        <w:t xml:space="preserve">. The code used to generate the plot above can be reviewed in Appendix </w:t>
-      </w:r>
-      <w:r>
-        <w:rPr>
-          <w:rFonts w:ascii="Arial" w:hAnsi="Arial" w:cs="Arial"/>
-          <w:sz w:val="20"/>
-          <w:szCs w:val="20"/>
-          <w:lang w:val="en-CA"/>
-        </w:rPr>
-        <w:t>C</w:t>
-      </w:r>
-      <w:r>
-        <w:rPr>
-          <w:rFonts w:ascii="Arial" w:hAnsi="Arial" w:cs="Arial"/>
-          <w:sz w:val="20"/>
-          <w:szCs w:val="20"/>
-          <w:lang w:val="en-CA"/>
-        </w:rPr>
-        <w:t xml:space="preserve"> below.</w:t>
-      </w:r>
-    </w:p>
-    <w:p>
-      <w:pPr>
-        <w:jc w:val="center"/>
-        <w:rPr>
-          <w:rFonts w:ascii="Arial" w:hAnsi="Arial" w:cs="Arial"/>
-          <w:sz w:val="24"/>
-          <w:szCs w:val="24"/>
-          <w:lang w:val="en-CA"/>
-        </w:rPr>
-      </w:pPr>
-      <w:r>
-        <w:rPr>
-          <w:noProof/>
-        </w:rPr>
-        <w:drawing>
-          <wp:inline distT="0" distB="0" distL="0" distR="0" wp14:anchorId="56E11FDF" wp14:editId="10AC6ADE">
-            <wp:extent cx="2813634" cy="1697355"/>
-            <wp:effectExtent l="0" t="0" r="6350" b="0"/>
-            <wp:docPr id="11" name="Picture 11"/>
             <wp:cNvGraphicFramePr>
               <a:graphicFrameLocks xmlns:a="http://schemas.openxmlformats.org/drawingml/2006/main" noChangeAspect="1"/>
             </wp:cNvGraphicFramePr>
@@ -2699,6 +3064,140 @@
                   <pic:spPr>
                     <a:xfrm>
                       <a:off x="0" y="0"/>
+                      <a:ext cx="2722425" cy="1711239"/>
+                    </a:xfrm>
+                    <a:prstGeom prst="rect">
+                      <a:avLst/>
+                    </a:prstGeom>
+                  </pic:spPr>
+                </pic:pic>
+              </a:graphicData>
+            </a:graphic>
+          </wp:inline>
+        </w:drawing>
+      </w:r>
+    </w:p>
+    <w:p>
+      <w:pPr>
+        <w:rPr>
+          <w:rFonts w:ascii="Arial" w:hAnsi="Arial" w:cs="Arial"/>
+          <w:sz w:val="20"/>
+          <w:szCs w:val="20"/>
+          <w:lang w:val="en-CA"/>
+        </w:rPr>
+      </w:pPr>
+      <w:r>
+        <w:rPr>
+          <w:rFonts w:ascii="Arial" w:hAnsi="Arial" w:cs="Arial"/>
+          <w:b/>
+          <w:sz w:val="24"/>
+          <w:szCs w:val="24"/>
+          <w:lang w:val="en-CA"/>
+        </w:rPr>
+        <w:t>Figure 3</w:t>
+      </w:r>
+      <w:r>
+        <w:rPr>
+          <w:rFonts w:ascii="Arial" w:hAnsi="Arial" w:cs="Arial"/>
+          <w:sz w:val="24"/>
+          <w:szCs w:val="24"/>
+          <w:lang w:val="en-CA"/>
+        </w:rPr>
+        <w:t>.</w:t>
+      </w:r>
+      <w:r>
+        <w:rPr>
+          <w:rFonts w:ascii="Arial" w:hAnsi="Arial" w:cs="Arial"/>
+          <w:sz w:val="20"/>
+          <w:szCs w:val="20"/>
+          <w:lang w:val="en-CA"/>
+        </w:rPr>
+        <w:t xml:space="preserve"> Residual plot for </w:t>
+      </w:r>
+      <w:r>
+        <w:rPr>
+          <w:rFonts w:ascii="Arial" w:hAnsi="Arial" w:cs="Arial"/>
+          <w:sz w:val="20"/>
+          <w:szCs w:val="20"/>
+          <w:lang w:val="en-CA"/>
+        </w:rPr>
+        <w:t xml:space="preserve">an </w:t>
+      </w:r>
+      <w:r>
+        <w:rPr>
+          <w:rFonts w:ascii="Arial" w:hAnsi="Arial" w:cs="Arial"/>
+          <w:sz w:val="20"/>
+          <w:szCs w:val="20"/>
+          <w:lang w:val="en-CA"/>
+        </w:rPr>
+        <w:t>overall ARIMA model</w:t>
+      </w:r>
+      <w:r>
+        <w:rPr>
+          <w:rFonts w:ascii="Arial" w:hAnsi="Arial" w:cs="Arial"/>
+          <w:sz w:val="20"/>
+          <w:szCs w:val="20"/>
+          <w:lang w:val="en-CA"/>
+        </w:rPr>
+        <w:t xml:space="preserve">. The code used to generate the plot above can be reviewed in Appendix </w:t>
+      </w:r>
+      <w:r>
+        <w:rPr>
+          <w:rFonts w:ascii="Arial" w:hAnsi="Arial" w:cs="Arial"/>
+          <w:sz w:val="20"/>
+          <w:szCs w:val="20"/>
+          <w:lang w:val="en-CA"/>
+        </w:rPr>
+        <w:t>C</w:t>
+      </w:r>
+      <w:r>
+        <w:rPr>
+          <w:rFonts w:ascii="Arial" w:hAnsi="Arial" w:cs="Arial"/>
+          <w:sz w:val="20"/>
+          <w:szCs w:val="20"/>
+          <w:lang w:val="en-CA"/>
+        </w:rPr>
+        <w:t xml:space="preserve"> below.</w:t>
+      </w:r>
+    </w:p>
+    <w:p>
+      <w:pPr>
+        <w:jc w:val="center"/>
+        <w:rPr>
+          <w:rFonts w:ascii="Arial" w:hAnsi="Arial" w:cs="Arial"/>
+          <w:sz w:val="24"/>
+          <w:szCs w:val="24"/>
+          <w:lang w:val="en-CA"/>
+        </w:rPr>
+      </w:pPr>
+      <w:r>
+        <w:rPr>
+          <w:noProof/>
+        </w:rPr>
+        <w:drawing>
+          <wp:inline distT="0" distB="0" distL="0" distR="0" wp14:anchorId="56E11FDF" wp14:editId="10AC6ADE">
+            <wp:extent cx="2813634" cy="1697355"/>
+            <wp:effectExtent l="0" t="0" r="6350" b="0"/>
+            <wp:docPr id="11" name="Picture 11"/>
+            <wp:cNvGraphicFramePr>
+              <a:graphicFrameLocks xmlns:a="http://schemas.openxmlformats.org/drawingml/2006/main" noChangeAspect="1"/>
+            </wp:cNvGraphicFramePr>
+            <a:graphic xmlns:a="http://schemas.openxmlformats.org/drawingml/2006/main">
+              <a:graphicData uri="http://schemas.openxmlformats.org/drawingml/2006/picture">
+                <pic:pic xmlns:pic="http://schemas.openxmlformats.org/drawingml/2006/picture">
+                  <pic:nvPicPr>
+                    <pic:cNvPr id="1" name=""/>
+                    <pic:cNvPicPr/>
+                  </pic:nvPicPr>
+                  <pic:blipFill>
+                    <a:blip r:embed="rId14"/>
+                    <a:stretch>
+                      <a:fillRect/>
+                    </a:stretch>
+                  </pic:blipFill>
+                  <pic:spPr>
+                    <a:xfrm>
+                      <a:off x="0" y="0"/>
                       <a:ext cx="2865171" cy="1728445"/>
                     </a:xfrm>
                     <a:prstGeom prst="rect">
@@ -2899,7 +3398,7 @@
                     <pic:cNvPicPr/>
                   </pic:nvPicPr>
                   <pic:blipFill>
-                    <a:blip r:embed="rId14"/>
+                    <a:blip r:embed="rId15"/>
                     <a:stretch>
                       <a:fillRect/>
                     </a:stretch>
@@ -3344,7 +3843,6 @@
           <w:sz w:val="18"/>
           <w:szCs w:val="18"/>
         </w:rPr>
-        <w:lastRenderedPageBreak/>
         <w:t>=======================================</w:t>
       </w:r>
     </w:p>
@@ -3942,6 +4440,7 @@
           <w:sz w:val="18"/>
           <w:szCs w:val="18"/>
         </w:rPr>
+        <w:lastRenderedPageBreak/>
         <w:t>prediction difference: 0.009592</w:t>
       </w:r>
     </w:p>
@@ -7638,7 +8137,6 @@
           <w:sz w:val="18"/>
           <w:szCs w:val="18"/>
         </w:rPr>
-        <w:lastRenderedPageBreak/>
         <w:t>date: 2018-6</w:t>
       </w:r>
     </w:p>
@@ -9093,7 +9591,7 @@
                     </pic:cNvPicPr>
                   </pic:nvPicPr>
                   <pic:blipFill>
-                    <a:blip r:embed="rId15">
+                    <a:blip r:embed="rId16">
                       <a:extLst>
                         <a:ext uri="{28A0092B-C50C-407E-A947-70E740481C1C}">
                           <a14:useLocalDpi xmlns:a14="http://schemas.microsoft.com/office/drawing/2010/main" val="0"/>
@@ -9430,206 +9928,197 @@
           <w:szCs w:val="24"/>
           <w:lang w:val="en-CA"/>
         </w:rPr>
-        <w:t xml:space="preserve">d &gt; </w:t>
-      </w:r>
-      <w:r>
-        <w:rPr>
-          <w:rFonts w:ascii="Courier New" w:hAnsi="Courier New" w:cs="Courier New"/>
+        <w:t>d &gt; 2</w:t>
+      </w:r>
+      <w:r>
+        <w:rPr>
+          <w:rStyle w:val="FootnoteReference"/>
+          <w:rFonts w:ascii="Courier New" w:hAnsi="Courier New" w:cs="Courier New"/>
+          <w:sz w:val="24"/>
+          <w:szCs w:val="24"/>
+          <w:lang w:val="en-CA"/>
+        </w:rPr>
+        <w:footnoteReference w:id="1"/>
+      </w:r>
+      <w:r>
+        <w:rPr>
+          <w:rFonts w:ascii="Arial" w:hAnsi="Arial" w:cs="Arial"/>
+          <w:sz w:val="24"/>
+          <w:szCs w:val="24"/>
+          <w:lang w:val="en-CA"/>
+        </w:rPr>
+        <w:t>, the differencing was indirectly applied, by adapting the actual dataset</w:t>
+      </w:r>
+      <w:r>
+        <w:rPr>
+          <w:rFonts w:ascii="Arial" w:hAnsi="Arial" w:cs="Arial"/>
+          <w:sz w:val="24"/>
+          <w:szCs w:val="24"/>
+          <w:lang w:val="en-CA"/>
+        </w:rPr>
+        <w:t xml:space="preserve"> only when the base implementation would not succeed.</w:t>
+      </w:r>
+    </w:p>
+    <w:p>
+      <w:pPr>
+        <w:rPr>
+          <w:rFonts w:ascii="Arial" w:hAnsi="Arial" w:cs="Arial"/>
+          <w:sz w:val="24"/>
+          <w:szCs w:val="24"/>
+          <w:lang w:val="en-CA"/>
+        </w:rPr>
+      </w:pPr>
+      <w:r>
+        <w:rPr>
+          <w:rFonts w:ascii="Arial" w:hAnsi="Arial" w:cs="Arial"/>
+          <w:sz w:val="24"/>
+          <w:szCs w:val="24"/>
+          <w:lang w:val="en-CA"/>
+        </w:rPr>
+        <w:t xml:space="preserve">Each </w:t>
+      </w:r>
+      <w:proofErr w:type="spellStart"/>
+      <w:r>
+        <w:rPr>
+          <w:rFonts w:ascii="Arial" w:hAnsi="Arial" w:cs="Arial"/>
+          <w:sz w:val="24"/>
+          <w:szCs w:val="24"/>
+          <w:lang w:val="en-CA"/>
+        </w:rPr>
+        <w:t>zipcode</w:t>
+      </w:r>
+      <w:proofErr w:type="spellEnd"/>
+      <w:r>
+        <w:rPr>
+          <w:rFonts w:ascii="Arial" w:hAnsi="Arial" w:cs="Arial"/>
+          <w:sz w:val="24"/>
+          <w:szCs w:val="24"/>
+          <w:lang w:val="en-CA"/>
+        </w:rPr>
+        <w:t xml:space="preserve"> data was passed to a custom </w:t>
+      </w:r>
+      <w:proofErr w:type="spellStart"/>
+      <w:r>
+        <w:rPr>
+          <w:rFonts w:ascii="Courier New" w:hAnsi="Courier New" w:cs="Courier New"/>
+          <w:sz w:val="24"/>
+          <w:szCs w:val="24"/>
+          <w:lang w:val="en-CA"/>
+        </w:rPr>
+        <w:t>compute_arima</w:t>
+      </w:r>
+      <w:proofErr w:type="spellEnd"/>
+      <w:r>
+        <w:rPr>
+          <w:rFonts w:ascii="Arial" w:hAnsi="Arial" w:cs="Arial"/>
+          <w:sz w:val="24"/>
+          <w:szCs w:val="24"/>
+          <w:lang w:val="en-CA"/>
+        </w:rPr>
+        <w:t xml:space="preserve"> </w:t>
+      </w:r>
+      <w:r>
+        <w:rPr>
+          <w:rFonts w:ascii="Arial" w:hAnsi="Arial" w:cs="Arial"/>
+          <w:sz w:val="24"/>
+          <w:szCs w:val="24"/>
+          <w:lang w:val="en-CA"/>
+        </w:rPr>
+        <w:t>function</w:t>
+      </w:r>
+      <w:r>
+        <w:rPr>
+          <w:rFonts w:ascii="Arial" w:hAnsi="Arial" w:cs="Arial"/>
+          <w:sz w:val="24"/>
+          <w:szCs w:val="24"/>
+          <w:lang w:val="en-CA"/>
+        </w:rPr>
+        <w:t>.</w:t>
+      </w:r>
+      <w:r>
+        <w:rPr>
+          <w:rFonts w:ascii="Arial" w:hAnsi="Arial" w:cs="Arial"/>
+          <w:sz w:val="24"/>
+          <w:szCs w:val="24"/>
+          <w:lang w:val="en-CA"/>
+        </w:rPr>
+        <w:t xml:space="preserve"> However, a direct implementation</w:t>
+      </w:r>
+      <w:r>
+        <w:rPr>
+          <w:rFonts w:ascii="Arial" w:hAnsi="Arial" w:cs="Arial"/>
+          <w:sz w:val="24"/>
+          <w:szCs w:val="24"/>
+          <w:lang w:val="en-CA"/>
+        </w:rPr>
+        <w:t xml:space="preserve"> could</w:t>
+      </w:r>
+      <w:r>
+        <w:rPr>
+          <w:rFonts w:ascii="Arial" w:hAnsi="Arial" w:cs="Arial"/>
+          <w:sz w:val="24"/>
+          <w:szCs w:val="24"/>
+          <w:lang w:val="en-CA"/>
+        </w:rPr>
+        <w:t xml:space="preserve"> sometimes </w:t>
+      </w:r>
+      <w:proofErr w:type="gramStart"/>
+      <w:r>
+        <w:rPr>
+          <w:rFonts w:ascii="Arial" w:hAnsi="Arial" w:cs="Arial"/>
+          <w:sz w:val="24"/>
+          <w:szCs w:val="24"/>
+          <w:lang w:val="en-CA"/>
+        </w:rPr>
+        <w:t>failed</w:t>
+      </w:r>
+      <w:proofErr w:type="gramEnd"/>
+      <w:r>
+        <w:rPr>
+          <w:rFonts w:ascii="Arial" w:hAnsi="Arial" w:cs="Arial"/>
+          <w:sz w:val="24"/>
+          <w:szCs w:val="24"/>
+          <w:lang w:val="en-CA"/>
+        </w:rPr>
+        <w:t>.</w:t>
+      </w:r>
+      <w:r>
+        <w:rPr>
+          <w:rFonts w:ascii="Arial" w:hAnsi="Arial" w:cs="Arial"/>
+          <w:sz w:val="24"/>
+          <w:szCs w:val="24"/>
+          <w:lang w:val="en-CA"/>
+        </w:rPr>
+        <w:t xml:space="preserve"> Specifically, the </w:t>
+      </w:r>
+      <w:proofErr w:type="spellStart"/>
+      <w:r>
+        <w:rPr>
+          <w:rFonts w:ascii="Courier New" w:hAnsi="Courier New" w:cs="Courier New"/>
+          <w:sz w:val="24"/>
+          <w:szCs w:val="24"/>
+          <w:lang w:val="en-CA"/>
+        </w:rPr>
+        <w:t>statsmodels</w:t>
+      </w:r>
+      <w:proofErr w:type="spellEnd"/>
+      <w:r>
+        <w:rPr>
+          <w:rFonts w:ascii="Arial" w:hAnsi="Arial" w:cs="Arial"/>
+          <w:sz w:val="24"/>
+          <w:szCs w:val="24"/>
+          <w:lang w:val="en-CA"/>
+        </w:rPr>
+        <w:t xml:space="preserve"> package </w:t>
+      </w:r>
+      <w:r>
+        <w:rPr>
+          <w:rFonts w:ascii="Arial" w:hAnsi="Arial" w:cs="Arial"/>
           <w:sz w:val="24"/>
           <w:szCs w:val="24"/>
           <w:lang w:val="en-CA"/>
         </w:rPr>
         <w:lastRenderedPageBreak/>
-        <w:t>2</w:t>
-      </w:r>
-      <w:r>
-        <w:rPr>
-          <w:rStyle w:val="FootnoteReference"/>
-          <w:rFonts w:ascii="Courier New" w:hAnsi="Courier New" w:cs="Courier New"/>
-          <w:sz w:val="24"/>
-          <w:szCs w:val="24"/>
-          <w:lang w:val="en-CA"/>
-        </w:rPr>
-        <w:footnoteReference w:id="1"/>
-      </w:r>
-      <w:r>
-        <w:rPr>
-          <w:rFonts w:ascii="Arial" w:hAnsi="Arial" w:cs="Arial"/>
-          <w:sz w:val="24"/>
-          <w:szCs w:val="24"/>
-          <w:lang w:val="en-CA"/>
-        </w:rPr>
-        <w:t>, the differencing was indirectly applied, by adapting the actual dataset</w:t>
-      </w:r>
-      <w:r>
-        <w:rPr>
-          <w:rFonts w:ascii="Arial" w:hAnsi="Arial" w:cs="Arial"/>
-          <w:sz w:val="24"/>
-          <w:szCs w:val="24"/>
-          <w:lang w:val="en-CA"/>
-        </w:rPr>
-        <w:t xml:space="preserve"> only when the base implementation would not succeed.</w:t>
-      </w:r>
-    </w:p>
-    <w:p>
-      <w:pPr>
-        <w:rPr>
-          <w:rFonts w:ascii="Arial" w:hAnsi="Arial" w:cs="Arial"/>
-          <w:sz w:val="24"/>
-          <w:szCs w:val="24"/>
-          <w:lang w:val="en-CA"/>
-        </w:rPr>
-      </w:pPr>
-      <w:r>
-        <w:rPr>
-          <w:rFonts w:ascii="Arial" w:hAnsi="Arial" w:cs="Arial"/>
-          <w:sz w:val="24"/>
-          <w:szCs w:val="24"/>
-          <w:lang w:val="en-CA"/>
-        </w:rPr>
-        <w:t xml:space="preserve">Each </w:t>
-      </w:r>
-      <w:proofErr w:type="spellStart"/>
-      <w:r>
-        <w:rPr>
-          <w:rFonts w:ascii="Arial" w:hAnsi="Arial" w:cs="Arial"/>
-          <w:sz w:val="24"/>
-          <w:szCs w:val="24"/>
-          <w:lang w:val="en-CA"/>
-        </w:rPr>
-        <w:t>zipcode</w:t>
-      </w:r>
-      <w:proofErr w:type="spellEnd"/>
-      <w:r>
-        <w:rPr>
-          <w:rFonts w:ascii="Arial" w:hAnsi="Arial" w:cs="Arial"/>
-          <w:sz w:val="24"/>
-          <w:szCs w:val="24"/>
-          <w:lang w:val="en-CA"/>
-        </w:rPr>
-        <w:t xml:space="preserve"> data was passed to a custom </w:t>
-      </w:r>
-      <w:proofErr w:type="spellStart"/>
-      <w:r>
-        <w:rPr>
-          <w:rFonts w:ascii="Courier New" w:hAnsi="Courier New" w:cs="Courier New"/>
-          <w:sz w:val="24"/>
-          <w:szCs w:val="24"/>
-          <w:lang w:val="en-CA"/>
-        </w:rPr>
-        <w:t>compute_arima</w:t>
-      </w:r>
-      <w:proofErr w:type="spellEnd"/>
-      <w:r>
-        <w:rPr>
-          <w:rFonts w:ascii="Arial" w:hAnsi="Arial" w:cs="Arial"/>
-          <w:sz w:val="24"/>
-          <w:szCs w:val="24"/>
-          <w:lang w:val="en-CA"/>
-        </w:rPr>
-        <w:t xml:space="preserve"> </w:t>
-      </w:r>
-      <w:r>
-        <w:rPr>
-          <w:rFonts w:ascii="Arial" w:hAnsi="Arial" w:cs="Arial"/>
-          <w:sz w:val="24"/>
-          <w:szCs w:val="24"/>
-          <w:lang w:val="en-CA"/>
-        </w:rPr>
-        <w:t>function</w:t>
-      </w:r>
-      <w:r>
-        <w:rPr>
-          <w:rFonts w:ascii="Arial" w:hAnsi="Arial" w:cs="Arial"/>
-          <w:sz w:val="24"/>
-          <w:szCs w:val="24"/>
-          <w:lang w:val="en-CA"/>
-        </w:rPr>
-        <w:t>.</w:t>
-      </w:r>
-      <w:r>
-        <w:rPr>
-          <w:rFonts w:ascii="Arial" w:hAnsi="Arial" w:cs="Arial"/>
-          <w:sz w:val="24"/>
-          <w:szCs w:val="24"/>
-          <w:lang w:val="en-CA"/>
-        </w:rPr>
-        <w:t xml:space="preserve"> However, a direct implementation</w:t>
-      </w:r>
-      <w:r>
-        <w:rPr>
-          <w:rFonts w:ascii="Arial" w:hAnsi="Arial" w:cs="Arial"/>
-          <w:sz w:val="24"/>
-          <w:szCs w:val="24"/>
-          <w:lang w:val="en-CA"/>
-        </w:rPr>
-        <w:t xml:space="preserve"> could</w:t>
-      </w:r>
-      <w:r>
-        <w:rPr>
-          <w:rFonts w:ascii="Arial" w:hAnsi="Arial" w:cs="Arial"/>
-          <w:sz w:val="24"/>
-          <w:szCs w:val="24"/>
-          <w:lang w:val="en-CA"/>
-        </w:rPr>
-        <w:t xml:space="preserve"> sometimes </w:t>
-      </w:r>
-      <w:proofErr w:type="gramStart"/>
-      <w:r>
-        <w:rPr>
-          <w:rFonts w:ascii="Arial" w:hAnsi="Arial" w:cs="Arial"/>
-          <w:sz w:val="24"/>
-          <w:szCs w:val="24"/>
-          <w:lang w:val="en-CA"/>
-        </w:rPr>
-        <w:t>failed</w:t>
-      </w:r>
-      <w:proofErr w:type="gramEnd"/>
-      <w:r>
-        <w:rPr>
-          <w:rFonts w:ascii="Arial" w:hAnsi="Arial" w:cs="Arial"/>
-          <w:sz w:val="24"/>
-          <w:szCs w:val="24"/>
-          <w:lang w:val="en-CA"/>
-        </w:rPr>
-        <w:t>.</w:t>
-      </w:r>
-      <w:r>
-        <w:rPr>
-          <w:rFonts w:ascii="Arial" w:hAnsi="Arial" w:cs="Arial"/>
-          <w:sz w:val="24"/>
-          <w:szCs w:val="24"/>
-          <w:lang w:val="en-CA"/>
-        </w:rPr>
-        <w:t xml:space="preserve"> Specifically, the </w:t>
-      </w:r>
-      <w:proofErr w:type="spellStart"/>
-      <w:r>
-        <w:rPr>
-          <w:rFonts w:ascii="Courier New" w:hAnsi="Courier New" w:cs="Courier New"/>
-          <w:sz w:val="24"/>
-          <w:szCs w:val="24"/>
-          <w:lang w:val="en-CA"/>
-        </w:rPr>
-        <w:t>statsmodels</w:t>
-      </w:r>
-      <w:proofErr w:type="spellEnd"/>
-      <w:r>
-        <w:rPr>
-          <w:rFonts w:ascii="Arial" w:hAnsi="Arial" w:cs="Arial"/>
-          <w:sz w:val="24"/>
-          <w:szCs w:val="24"/>
-          <w:lang w:val="en-CA"/>
-        </w:rPr>
-        <w:t xml:space="preserve"> package </w:t>
-      </w:r>
-      <w:r>
-        <w:rPr>
-          <w:rFonts w:ascii="Arial" w:hAnsi="Arial" w:cs="Arial"/>
-          <w:sz w:val="24"/>
-          <w:szCs w:val="24"/>
-          <w:lang w:val="en-CA"/>
-        </w:rPr>
         <w:t>could</w:t>
       </w:r>
       <w:r>
@@ -10157,7 +10646,7 @@
                     </pic:cNvPicPr>
                   </pic:nvPicPr>
                   <pic:blipFill>
-                    <a:blip r:embed="rId16">
+                    <a:blip r:embed="rId17">
                       <a:extLst>
                         <a:ext uri="{28A0092B-C50C-407E-A947-70E740481C1C}">
                           <a14:useLocalDpi xmlns:a14="http://schemas.microsoft.com/office/drawing/2010/main" val="0"/>
@@ -10302,7 +10791,6 @@
           <w:szCs w:val="24"/>
           <w:lang w:val="en-CA"/>
         </w:rPr>
-        <w:lastRenderedPageBreak/>
         <w:t>Based on the above plot, an iterative differencing</w:t>
       </w:r>
       <w:r>
@@ -11896,39 +12384,6 @@
           <w:sz w:val="21"/>
           <w:szCs w:val="21"/>
         </w:rPr>
-      </w:pPr>
-    </w:p>
-    <w:p>
-      <w:pPr>
-        <w:shd w:val="clear" w:color="auto" w:fill="FFFFFF"/>
-        <w:tabs>
-          <w:tab w:val="left" w:pos="916"/>
-          <w:tab w:val="left" w:pos="1832"/>
-          <w:tab w:val="left" w:pos="2748"/>
-          <w:tab w:val="left" w:pos="3664"/>
-          <w:tab w:val="left" w:pos="4580"/>
-          <w:tab w:val="left" w:pos="5496"/>
-          <w:tab w:val="left" w:pos="6412"/>
-          <w:tab w:val="left" w:pos="7328"/>
-          <w:tab w:val="left" w:pos="8244"/>
-          <w:tab w:val="left" w:pos="9160"/>
-          <w:tab w:val="left" w:pos="10076"/>
-          <w:tab w:val="left" w:pos="10992"/>
-          <w:tab w:val="left" w:pos="11908"/>
-          <w:tab w:val="left" w:pos="12824"/>
-          <w:tab w:val="left" w:pos="13740"/>
-          <w:tab w:val="left" w:pos="14656"/>
-        </w:tabs>
-        <w:wordWrap w:val="0"/>
-        <w:spacing w:after="0" w:line="240" w:lineRule="auto"/>
-        <w:ind w:left="360"/>
-        <w:textAlignment w:val="baseline"/>
-        <w:rPr>
-          <w:rFonts w:ascii="Courier New" w:eastAsia="Times New Roman" w:hAnsi="Courier New" w:cs="Courier New"/>
-          <w:color w:val="000000"/>
-          <w:sz w:val="21"/>
-          <w:szCs w:val="21"/>
-        </w:rPr>
         <w:sectPr>
           <w:type w:val="continuous"/>
           <w:pgSz w:w="12240" w:h="15840"/>
@@ -11971,7 +12426,7 @@
                     </pic:cNvPicPr>
                   </pic:nvPicPr>
                   <pic:blipFill>
-                    <a:blip r:embed="rId17">
+                    <a:blip r:embed="rId18">
                       <a:extLst>
                         <a:ext uri="{28A0092B-C50C-407E-A947-70E740481C1C}">
                           <a14:useLocalDpi xmlns:a14="http://schemas.microsoft.com/office/drawing/2010/main" val="0"/>
@@ -12114,56 +12569,6 @@
           <w:lang w:val="en-CA"/>
         </w:rPr>
       </w:pPr>
-    </w:p>
-    <w:p>
-      <w:pPr>
-        <w:rPr>
-          <w:rFonts w:ascii="Arial" w:hAnsi="Arial" w:cs="Arial"/>
-          <w:sz w:val="24"/>
-          <w:szCs w:val="24"/>
-          <w:lang w:val="en-CA"/>
-        </w:rPr>
-      </w:pPr>
-    </w:p>
-    <w:p>
-      <w:pPr>
-        <w:rPr>
-          <w:rFonts w:ascii="Arial" w:hAnsi="Arial" w:cs="Arial"/>
-          <w:sz w:val="24"/>
-          <w:szCs w:val="24"/>
-          <w:lang w:val="en-CA"/>
-        </w:rPr>
-      </w:pPr>
-    </w:p>
-    <w:p>
-      <w:pPr>
-        <w:rPr>
-          <w:rFonts w:ascii="Arial" w:hAnsi="Arial" w:cs="Arial"/>
-          <w:sz w:val="24"/>
-          <w:szCs w:val="24"/>
-          <w:lang w:val="en-CA"/>
-        </w:rPr>
-      </w:pPr>
-    </w:p>
-    <w:p>
-      <w:pPr>
-        <w:rPr>
-          <w:rFonts w:ascii="Arial" w:hAnsi="Arial" w:cs="Arial"/>
-          <w:sz w:val="24"/>
-          <w:szCs w:val="24"/>
-          <w:lang w:val="en-CA"/>
-        </w:rPr>
-      </w:pPr>
-    </w:p>
-    <w:p>
-      <w:pPr>
-        <w:rPr>
-          <w:rFonts w:ascii="Arial" w:hAnsi="Arial" w:cs="Arial"/>
-          <w:sz w:val="24"/>
-          <w:szCs w:val="24"/>
-          <w:lang w:val="en-CA"/>
-        </w:rPr>
-      </w:pPr>
       <w:r>
         <w:rPr>
           <w:rFonts w:ascii="Arial" w:hAnsi="Arial" w:cs="Arial"/>
@@ -12188,7 +12593,7 @@
                     </pic:cNvPicPr>
                   </pic:nvPicPr>
                   <pic:blipFill>
-                    <a:blip r:embed="rId18">
+                    <a:blip r:embed="rId19">
                       <a:extLst>
                         <a:ext uri="{28A0092B-C50C-407E-A947-70E740481C1C}">
                           <a14:useLocalDpi xmlns:a14="http://schemas.microsoft.com/office/drawing/2010/main" val="0"/>
@@ -12313,23 +12718,12 @@
           <w:lang w:val="en-CA"/>
         </w:rPr>
       </w:pPr>
-    </w:p>
-    <w:p>
-      <w:pPr>
-        <w:rPr>
-          <w:rFonts w:ascii="Arial" w:hAnsi="Arial" w:cs="Arial"/>
-          <w:sz w:val="24"/>
-          <w:szCs w:val="24"/>
-          <w:lang w:val="en-CA"/>
-        </w:rPr>
-      </w:pPr>
       <w:r>
         <w:rPr>
           <w:rFonts w:ascii="Arial" w:hAnsi="Arial" w:cs="Arial"/>
           <w:noProof/>
           <w:lang w:val="en-CA"/>
         </w:rPr>
-        <w:lastRenderedPageBreak/>
         <w:drawing>
           <wp:inline distT="0" distB="0" distL="0" distR="0" wp14:anchorId="747E5E9F" wp14:editId="4FBD4A24">
             <wp:extent cx="2983149" cy="1752600"/>
@@ -12348,7 +12742,7 @@
                     </pic:cNvPicPr>
                   </pic:nvPicPr>
                   <pic:blipFill>
-                    <a:blip r:embed="rId19">
+                    <a:blip r:embed="rId20">
                       <a:extLst>
                         <a:ext uri="{28A0092B-C50C-407E-A947-70E740481C1C}">
                           <a14:useLocalDpi xmlns:a14="http://schemas.microsoft.com/office/drawing/2010/main" val="0"/>
@@ -12483,13 +12877,14 @@
           <w:lang w:val="en-CA"/>
         </w:rPr>
       </w:pPr>
+      <w:bookmarkStart w:id="0" w:name="_GoBack"/>
       <w:r>
         <w:rPr>
           <w:noProof/>
         </w:rPr>
         <w:drawing>
-          <wp:inline distT="0" distB="0" distL="0" distR="0" wp14:anchorId="25BDBFE1" wp14:editId="62B1A4FA">
-            <wp:extent cx="2611598" cy="2028825"/>
+          <wp:inline distT="0" distB="0" distL="0" distR="0" wp14:anchorId="25BDBFE1" wp14:editId="14CC4D91">
+            <wp:extent cx="2876550" cy="2028454"/>
             <wp:effectExtent l="0" t="0" r="0" b="0"/>
             <wp:docPr id="7" name="Picture 7"/>
             <wp:cNvGraphicFramePr>
@@ -12503,7 +12898,7 @@
                     <pic:cNvPicPr/>
                   </pic:nvPicPr>
                   <pic:blipFill>
-                    <a:blip r:embed="rId20"/>
+                    <a:blip r:embed="rId21"/>
                     <a:stretch>
                       <a:fillRect/>
                     </a:stretch>
@@ -12511,7 +12906,7 @@
                   <pic:spPr>
                     <a:xfrm>
                       <a:off x="0" y="0"/>
-                      <a:ext cx="2618497" cy="2034185"/>
+                      <a:ext cx="2893323" cy="2040282"/>
                     </a:xfrm>
                     <a:prstGeom prst="rect">
                       <a:avLst/>
@@ -12523,6 +12918,7 @@
           </wp:inline>
         </w:drawing>
       </w:r>
+      <w:bookmarkEnd w:id="0"/>
     </w:p>
     <w:p>
       <w:pPr>
@@ -12643,23 +13039,14 @@
           <w:lang w:val="en-CA"/>
         </w:rPr>
       </w:pPr>
-    </w:p>
-    <w:p>
-      <w:pPr>
-        <w:rPr>
-          <w:rFonts w:ascii="Arial" w:hAnsi="Arial" w:cs="Arial"/>
-          <w:sz w:val="24"/>
-          <w:szCs w:val="24"/>
-          <w:lang w:val="en-CA"/>
-        </w:rPr>
-      </w:pPr>
-      <w:r>
-        <w:rPr>
-          <w:rFonts w:ascii="Arial" w:hAnsi="Arial" w:cs="Arial"/>
-          <w:sz w:val="24"/>
-          <w:szCs w:val="24"/>
-          <w:lang w:val="en-CA"/>
-        </w:rPr>
+      <w:r>
+        <w:rPr>
+          <w:rFonts w:ascii="Arial" w:hAnsi="Arial" w:cs="Arial"/>
+          <w:sz w:val="24"/>
+          <w:szCs w:val="24"/>
+          <w:lang w:val="en-CA"/>
+        </w:rPr>
+        <w:lastRenderedPageBreak/>
         <w:t xml:space="preserve">The second most accurate model was found to be </w:t>
       </w:r>
       <w:r>
@@ -14531,131 +14918,58 @@
           <w:szCs w:val="24"/>
           <w:lang w:val="en-CA"/>
         </w:rPr>
+      </w:pPr>
+      <w:r>
+        <w:rPr>
+          <w:rFonts w:ascii="Arial" w:hAnsi="Arial" w:cs="Arial"/>
+          <w:b/>
+          <w:sz w:val="24"/>
+          <w:szCs w:val="24"/>
+          <w:lang w:val="en-CA"/>
+        </w:rPr>
+        <w:t>Note:</w:t>
+      </w:r>
+      <w:r>
+        <w:rPr>
+          <w:rFonts w:ascii="Arial" w:hAnsi="Arial" w:cs="Arial"/>
+          <w:sz w:val="24"/>
+          <w:szCs w:val="24"/>
+          <w:lang w:val="en-CA"/>
+        </w:rPr>
+        <w:t xml:space="preserve"> the first seven months (test) above, provide a prediction significance</w:t>
+      </w:r>
+      <w:r>
+        <w:rPr>
+          <w:rFonts w:ascii="Arial" w:hAnsi="Arial" w:cs="Arial"/>
+          <w:sz w:val="24"/>
+          <w:szCs w:val="24"/>
+          <w:lang w:val="en-CA"/>
+        </w:rPr>
+        <w:t xml:space="preserve"> against the corresponding test value</w:t>
+      </w:r>
+      <w:r>
+        <w:rPr>
+          <w:rFonts w:ascii="Arial" w:hAnsi="Arial" w:cs="Arial"/>
+          <w:sz w:val="24"/>
+          <w:szCs w:val="24"/>
+          <w:lang w:val="en-CA"/>
+        </w:rPr>
+        <w:t>.</w:t>
+      </w:r>
+    </w:p>
+    <w:p>
+      <w:pPr>
+        <w:rPr>
+          <w:rFonts w:ascii="Arial" w:hAnsi="Arial" w:cs="Arial"/>
+          <w:sz w:val="24"/>
+          <w:szCs w:val="24"/>
+          <w:lang w:val="en-CA"/>
+        </w:rPr>
         <w:sectPr>
           <w:type w:val="continuous"/>
           <w:pgSz w:w="12240" w:h="15840"/>
           <w:pgMar w:top="1440" w:right="1440" w:bottom="1440" w:left="1440" w:header="720" w:footer="720" w:gutter="0"/>
           <w:cols w:space="720"/>
-          <w:docGrid w:linePitch="360"/>
-        </w:sectPr>
-      </w:pPr>
-      <w:r>
-        <w:rPr>
-          <w:rFonts w:ascii="Arial" w:hAnsi="Arial" w:cs="Arial"/>
-          <w:b/>
-          <w:sz w:val="24"/>
-          <w:szCs w:val="24"/>
-          <w:lang w:val="en-CA"/>
-        </w:rPr>
-        <w:t>Note:</w:t>
-      </w:r>
-      <w:r>
-        <w:rPr>
-          <w:rFonts w:ascii="Arial" w:hAnsi="Arial" w:cs="Arial"/>
-          <w:sz w:val="24"/>
-          <w:szCs w:val="24"/>
-          <w:lang w:val="en-CA"/>
-        </w:rPr>
-        <w:t xml:space="preserve"> the first seven months (test) above, provide a prediction significance</w:t>
-      </w:r>
-      <w:r>
-        <w:rPr>
-          <w:rFonts w:ascii="Arial" w:hAnsi="Arial" w:cs="Arial"/>
-          <w:sz w:val="24"/>
-          <w:szCs w:val="24"/>
-          <w:lang w:val="en-CA"/>
-        </w:rPr>
-        <w:t xml:space="preserve"> against the corresponding test value.</w:t>
-      </w:r>
-    </w:p>
-    <w:p>
-      <w:pPr>
-        <w:rPr>
-          <w:rFonts w:ascii="Arial" w:hAnsi="Arial" w:cs="Arial"/>
-          <w:sz w:val="24"/>
-          <w:szCs w:val="24"/>
-          <w:lang w:val="en-CA"/>
-        </w:rPr>
-      </w:pPr>
-      <w:r>
-        <w:rPr>
-          <w:rFonts w:ascii="Arial" w:hAnsi="Arial" w:cs="Arial"/>
-          <w:sz w:val="24"/>
-          <w:szCs w:val="24"/>
-          <w:lang w:val="en-CA"/>
-        </w:rPr>
-        <w:br w:type="page"/>
-      </w:r>
-    </w:p>
-    <w:p>
-      <w:pPr>
-        <w:shd w:val="clear" w:color="auto" w:fill="FFFFFF"/>
-        <w:tabs>
-          <w:tab w:val="left" w:pos="916"/>
-          <w:tab w:val="left" w:pos="1832"/>
-          <w:tab w:val="left" w:pos="2748"/>
-          <w:tab w:val="left" w:pos="3664"/>
-          <w:tab w:val="left" w:pos="4580"/>
-          <w:tab w:val="left" w:pos="5496"/>
-          <w:tab w:val="left" w:pos="6412"/>
-          <w:tab w:val="left" w:pos="7328"/>
-          <w:tab w:val="left" w:pos="8244"/>
-          <w:tab w:val="left" w:pos="9160"/>
-          <w:tab w:val="left" w:pos="10076"/>
-          <w:tab w:val="left" w:pos="10992"/>
-          <w:tab w:val="left" w:pos="11908"/>
-          <w:tab w:val="left" w:pos="12824"/>
-          <w:tab w:val="left" w:pos="13740"/>
-          <w:tab w:val="left" w:pos="14656"/>
-        </w:tabs>
-        <w:wordWrap w:val="0"/>
-        <w:spacing w:after="0" w:line="240" w:lineRule="auto"/>
-        <w:ind w:left="360"/>
-        <w:textAlignment w:val="baseline"/>
-        <w:rPr>
-          <w:rFonts w:ascii="Courier New" w:eastAsia="Times New Roman" w:hAnsi="Courier New" w:cs="Courier New"/>
-          <w:color w:val="000000"/>
-          <w:sz w:val="21"/>
-          <w:szCs w:val="21"/>
-        </w:rPr>
-      </w:pPr>
-    </w:p>
-    <w:p>
-      <w:pPr>
-        <w:shd w:val="clear" w:color="auto" w:fill="FFFFFF"/>
-        <w:tabs>
-          <w:tab w:val="left" w:pos="916"/>
-          <w:tab w:val="left" w:pos="1832"/>
-          <w:tab w:val="left" w:pos="2748"/>
-          <w:tab w:val="left" w:pos="3664"/>
-          <w:tab w:val="left" w:pos="4580"/>
-          <w:tab w:val="left" w:pos="5496"/>
-          <w:tab w:val="left" w:pos="6412"/>
-          <w:tab w:val="left" w:pos="7328"/>
-          <w:tab w:val="left" w:pos="8244"/>
-          <w:tab w:val="left" w:pos="9160"/>
-          <w:tab w:val="left" w:pos="10076"/>
-          <w:tab w:val="left" w:pos="10992"/>
-          <w:tab w:val="left" w:pos="11908"/>
-          <w:tab w:val="left" w:pos="12824"/>
-          <w:tab w:val="left" w:pos="13740"/>
-          <w:tab w:val="left" w:pos="14656"/>
-        </w:tabs>
-        <w:wordWrap w:val="0"/>
-        <w:spacing w:after="0" w:line="240" w:lineRule="auto"/>
-        <w:ind w:left="360"/>
-        <w:textAlignment w:val="baseline"/>
-        <w:rPr>
-          <w:rFonts w:ascii="Courier New" w:eastAsia="Times New Roman" w:hAnsi="Courier New" w:cs="Courier New"/>
-          <w:color w:val="000000"/>
-          <w:sz w:val="21"/>
-          <w:szCs w:val="21"/>
-        </w:rPr>
-        <w:sectPr>
-          <w:type w:val="continuous"/>
-          <w:pgSz w:w="12240" w:h="15840"/>
-          <w:pgMar w:top="1440" w:right="1440" w:bottom="1440" w:left="1440" w:header="720" w:footer="720" w:gutter="0"/>
-          <w:cols w:num="2" w:space="720"/>
           <w:docGrid w:linePitch="360"/>
         </w:sectPr>
       </w:pPr>
@@ -14693,7 +15007,7 @@
                     </pic:cNvPicPr>
                   </pic:nvPicPr>
                   <pic:blipFill>
-                    <a:blip r:embed="rId21">
+                    <a:blip r:embed="rId22">
                       <a:extLst>
                         <a:ext uri="{28A0092B-C50C-407E-A947-70E740481C1C}">
                           <a14:useLocalDpi xmlns:a14="http://schemas.microsoft.com/office/drawing/2010/main" val="0"/>
@@ -14801,16 +15115,6 @@
           <w:lang w:val="en-CA"/>
         </w:rPr>
       </w:pPr>
-    </w:p>
-    <w:p>
-      <w:pPr>
-        <w:rPr>
-          <w:rFonts w:ascii="Arial" w:hAnsi="Arial" w:cs="Arial"/>
-          <w:sz w:val="24"/>
-          <w:szCs w:val="24"/>
-          <w:lang w:val="en-CA"/>
-        </w:rPr>
-      </w:pPr>
       <w:r>
         <w:rPr>
           <w:rFonts w:ascii="Arial" w:hAnsi="Arial" w:cs="Arial"/>
@@ -14835,7 +15139,7 @@
                     </pic:cNvPicPr>
                   </pic:nvPicPr>
                   <pic:blipFill>
-                    <a:blip r:embed="rId18">
+                    <a:blip r:embed="rId19">
                       <a:extLst>
                         <a:ext uri="{28A0092B-C50C-407E-A947-70E740481C1C}">
                           <a14:useLocalDpi xmlns:a14="http://schemas.microsoft.com/office/drawing/2010/main" val="0"/>
@@ -14943,16 +15247,6 @@
           <w:lang w:val="en-CA"/>
         </w:rPr>
       </w:pPr>
-    </w:p>
-    <w:p>
-      <w:pPr>
-        <w:rPr>
-          <w:rFonts w:ascii="Arial" w:hAnsi="Arial" w:cs="Arial"/>
-          <w:sz w:val="24"/>
-          <w:szCs w:val="24"/>
-          <w:lang w:val="en-CA"/>
-        </w:rPr>
-      </w:pPr>
       <w:r>
         <w:rPr>
           <w:rFonts w:ascii="Arial" w:hAnsi="Arial" w:cs="Arial"/>
@@ -14977,7 +15271,7 @@
                     </pic:cNvPicPr>
                   </pic:nvPicPr>
                   <pic:blipFill>
-                    <a:blip r:embed="rId22">
+                    <a:blip r:embed="rId23">
                       <a:extLst>
                         <a:ext uri="{28A0092B-C50C-407E-A947-70E740481C1C}">
                           <a14:useLocalDpi xmlns:a14="http://schemas.microsoft.com/office/drawing/2010/main" val="0"/>
@@ -15085,24 +15379,14 @@
           <w:lang w:val="en-CA"/>
         </w:rPr>
       </w:pPr>
-    </w:p>
-    <w:p>
-      <w:pPr>
-        <w:rPr>
-          <w:rFonts w:ascii="Arial" w:hAnsi="Arial" w:cs="Arial"/>
-          <w:sz w:val="24"/>
-          <w:szCs w:val="24"/>
-          <w:lang w:val="en-CA"/>
-        </w:rPr>
-      </w:pPr>
       <w:r>
         <w:rPr>
           <w:noProof/>
         </w:rPr>
         <w:drawing>
-          <wp:inline distT="0" distB="0" distL="0" distR="0" wp14:anchorId="5FD1ED98" wp14:editId="4AC83B11">
-            <wp:extent cx="2391556" cy="1866900"/>
-            <wp:effectExtent l="0" t="0" r="8890" b="0"/>
+          <wp:inline distT="0" distB="0" distL="0" distR="0" wp14:anchorId="5FD1ED98" wp14:editId="0B31AB92">
+            <wp:extent cx="2781300" cy="1866786"/>
+            <wp:effectExtent l="0" t="0" r="0" b="635"/>
             <wp:docPr id="22" name="Picture 22"/>
             <wp:cNvGraphicFramePr>
               <a:graphicFrameLocks xmlns:a="http://schemas.openxmlformats.org/drawingml/2006/main" noChangeAspect="1"/>
@@ -15115,7 +15399,7 @@
                     <pic:cNvPicPr/>
                   </pic:nvPicPr>
                   <pic:blipFill>
-                    <a:blip r:embed="rId23"/>
+                    <a:blip r:embed="rId24"/>
                     <a:stretch>
                       <a:fillRect/>
                     </a:stretch>
@@ -15123,7 +15407,7 @@
                   <pic:spPr>
                     <a:xfrm>
                       <a:off x="0" y="0"/>
-                      <a:ext cx="2414166" cy="1884550"/>
+                      <a:ext cx="2830586" cy="1899866"/>
                     </a:xfrm>
                     <a:prstGeom prst="rect">
                       <a:avLst/>
@@ -15247,23 +15531,14 @@
           <w:lang w:val="en-CA"/>
         </w:rPr>
       </w:pPr>
-    </w:p>
-    <w:p>
-      <w:pPr>
-        <w:rPr>
-          <w:rFonts w:ascii="Arial" w:hAnsi="Arial" w:cs="Arial"/>
-          <w:sz w:val="24"/>
-          <w:szCs w:val="24"/>
-          <w:lang w:val="en-CA"/>
-        </w:rPr>
-      </w:pPr>
-      <w:r>
-        <w:rPr>
-          <w:rFonts w:ascii="Arial" w:hAnsi="Arial" w:cs="Arial"/>
-          <w:sz w:val="24"/>
-          <w:szCs w:val="24"/>
-          <w:lang w:val="en-CA"/>
-        </w:rPr>
+      <w:r>
+        <w:rPr>
+          <w:rFonts w:ascii="Arial" w:hAnsi="Arial" w:cs="Arial"/>
+          <w:sz w:val="24"/>
+          <w:szCs w:val="24"/>
+          <w:lang w:val="en-CA"/>
+        </w:rPr>
+        <w:lastRenderedPageBreak/>
         <w:t xml:space="preserve">The third most accurate model was found to be </w:t>
       </w:r>
       <w:r>
@@ -16777,7 +17052,6 @@
           <w:sz w:val="18"/>
           <w:szCs w:val="18"/>
         </w:rPr>
-        <w:lastRenderedPageBreak/>
         <w:t>$</w:t>
       </w:r>
       <w:r>
@@ -17210,7 +17484,6 @@
           <w:lang w:val="en-CA"/>
         </w:rPr>
       </w:pPr>
-      <w:bookmarkStart w:id="0" w:name="_GoBack"/>
       <w:r>
         <w:rPr>
           <w:rFonts w:ascii="Arial" w:hAnsi="Arial" w:cs="Arial"/>
@@ -17235,7 +17508,7 @@
                     </pic:cNvPicPr>
                   </pic:nvPicPr>
                   <pic:blipFill>
-                    <a:blip r:embed="rId24">
+                    <a:blip r:embed="rId25">
                       <a:extLst>
                         <a:ext uri="{28A0092B-C50C-407E-A947-70E740481C1C}">
                           <a14:useLocalDpi xmlns:a14="http://schemas.microsoft.com/office/drawing/2010/main" val="0"/>
@@ -17266,7 +17539,6 @@
           </wp:inline>
         </w:drawing>
       </w:r>
-      <w:bookmarkEnd w:id="0"/>
     </w:p>
     <w:p>
       <w:pPr>
@@ -17334,16 +17606,6 @@
         </w:rPr>
         <w:t>). The code used to generate the plot above can be reviewed in Appendix I below.</w:t>
       </w:r>
-    </w:p>
-    <w:p>
-      <w:pPr>
-        <w:rPr>
-          <w:rFonts w:ascii="Arial" w:hAnsi="Arial" w:cs="Arial"/>
-          <w:sz w:val="24"/>
-          <w:szCs w:val="24"/>
-          <w:lang w:val="en-CA"/>
-        </w:rPr>
-      </w:pPr>
     </w:p>
     <w:p>
       <w:pPr>
@@ -17378,7 +17640,7 @@
                     </pic:cNvPicPr>
                   </pic:nvPicPr>
                   <pic:blipFill>
-                    <a:blip r:embed="rId25">
+                    <a:blip r:embed="rId26">
                       <a:extLst>
                         <a:ext uri="{28A0092B-C50C-407E-A947-70E740481C1C}">
                           <a14:useLocalDpi xmlns:a14="http://schemas.microsoft.com/office/drawing/2010/main" val="0"/>
@@ -17500,7 +17762,7 @@
                     </pic:cNvPicPr>
                   </pic:nvPicPr>
                   <pic:blipFill>
-                    <a:blip r:embed="rId26">
+                    <a:blip r:embed="rId27">
                       <a:extLst>
                         <a:ext uri="{28A0092B-C50C-407E-A947-70E740481C1C}">
                           <a14:useLocalDpi xmlns:a14="http://schemas.microsoft.com/office/drawing/2010/main" val="0"/>
@@ -17598,24 +17860,14 @@
           <w:lang w:val="en-CA"/>
         </w:rPr>
       </w:pPr>
-    </w:p>
-    <w:p>
-      <w:pPr>
-        <w:rPr>
-          <w:rFonts w:ascii="Arial" w:hAnsi="Arial" w:cs="Arial"/>
-          <w:sz w:val="24"/>
-          <w:szCs w:val="24"/>
-          <w:lang w:val="en-CA"/>
-        </w:rPr>
-      </w:pPr>
       <w:r>
         <w:rPr>
           <w:noProof/>
         </w:rPr>
         <w:drawing>
-          <wp:inline distT="0" distB="0" distL="0" distR="0" wp14:anchorId="5EE6CDEB" wp14:editId="5776A662">
-            <wp:extent cx="2343955" cy="1828800"/>
-            <wp:effectExtent l="0" t="0" r="0" b="0"/>
+          <wp:inline distT="0" distB="0" distL="0" distR="0" wp14:anchorId="5EE6CDEB" wp14:editId="5360E062">
+            <wp:extent cx="2590800" cy="1828165"/>
+            <wp:effectExtent l="0" t="0" r="0" b="635"/>
             <wp:docPr id="30" name="Picture 30"/>
             <wp:cNvGraphicFramePr>
               <a:graphicFrameLocks xmlns:a="http://schemas.openxmlformats.org/drawingml/2006/main" noChangeAspect="1"/>
@@ -17628,7 +17880,7 @@
                     <pic:cNvPicPr/>
                   </pic:nvPicPr>
                   <pic:blipFill>
-                    <a:blip r:embed="rId27"/>
+                    <a:blip r:embed="rId28"/>
                     <a:stretch>
                       <a:fillRect/>
                     </a:stretch>
@@ -17636,7 +17888,7 @@
                   <pic:spPr>
                     <a:xfrm>
                       <a:off x="0" y="0"/>
-                      <a:ext cx="2355586" cy="1837875"/>
+                      <a:ext cx="2610303" cy="1841927"/>
                     </a:xfrm>
                     <a:prstGeom prst="rect">
                       <a:avLst/>
@@ -17749,33 +18001,14 @@
         </w:rPr>
         <w:br w:type="page"/>
       </w:r>
-    </w:p>
-    <w:p>
-      <w:pPr>
-        <w:rPr>
-          <w:rFonts w:ascii="Arial" w:hAnsi="Arial" w:cs="Arial"/>
-          <w:sz w:val="24"/>
-          <w:szCs w:val="24"/>
-          <w:lang w:val="en-CA"/>
-        </w:rPr>
-      </w:pPr>
-    </w:p>
-    <w:p>
-      <w:pPr>
-        <w:rPr>
-          <w:rFonts w:ascii="Arial" w:hAnsi="Arial" w:cs="Arial"/>
-          <w:sz w:val="24"/>
-          <w:szCs w:val="24"/>
-          <w:lang w:val="en-CA"/>
-        </w:rPr>
-      </w:pPr>
-      <w:r>
-        <w:rPr>
-          <w:rFonts w:ascii="Arial" w:hAnsi="Arial" w:cs="Arial"/>
-          <w:sz w:val="24"/>
-          <w:szCs w:val="24"/>
-          <w:lang w:val="en-CA"/>
-        </w:rPr>
+      <w:r>
+        <w:rPr>
+          <w:rFonts w:ascii="Arial" w:hAnsi="Arial" w:cs="Arial"/>
+          <w:sz w:val="24"/>
+          <w:szCs w:val="24"/>
+          <w:lang w:val="en-CA"/>
+        </w:rPr>
+        <w:lastRenderedPageBreak/>
         <w:t xml:space="preserve">The fourth most accurate model was found to be </w:t>
       </w:r>
       <w:proofErr w:type="spellStart"/>
@@ -19701,6 +19934,71 @@
           <w:szCs w:val="24"/>
           <w:lang w:val="en-CA"/>
         </w:rPr>
+      </w:pPr>
+      <w:r>
+        <w:rPr>
+          <w:rFonts w:ascii="Arial" w:hAnsi="Arial" w:cs="Arial"/>
+          <w:b/>
+          <w:sz w:val="24"/>
+          <w:szCs w:val="24"/>
+          <w:lang w:val="en-CA"/>
+        </w:rPr>
+        <w:t>Note:</w:t>
+      </w:r>
+      <w:r>
+        <w:rPr>
+          <w:rFonts w:ascii="Arial" w:hAnsi="Arial" w:cs="Arial"/>
+          <w:sz w:val="24"/>
+          <w:szCs w:val="24"/>
+          <w:lang w:val="en-CA"/>
+        </w:rPr>
+        <w:t xml:space="preserve"> the first seven months</w:t>
+      </w:r>
+      <w:r>
+        <w:rPr>
+          <w:rFonts w:ascii="Arial" w:hAnsi="Arial" w:cs="Arial"/>
+          <w:sz w:val="24"/>
+          <w:szCs w:val="24"/>
+          <w:lang w:val="en-CA"/>
+        </w:rPr>
+        <w:t xml:space="preserve"> (test)</w:t>
+      </w:r>
+      <w:r>
+        <w:rPr>
+          <w:rFonts w:ascii="Arial" w:hAnsi="Arial" w:cs="Arial"/>
+          <w:sz w:val="24"/>
+          <w:szCs w:val="24"/>
+          <w:lang w:val="en-CA"/>
+        </w:rPr>
+        <w:t xml:space="preserve"> above, provide a prediction significan</w:t>
+      </w:r>
+      <w:r>
+        <w:rPr>
+          <w:rFonts w:ascii="Arial" w:hAnsi="Arial" w:cs="Arial"/>
+          <w:sz w:val="24"/>
+          <w:szCs w:val="24"/>
+          <w:lang w:val="en-CA"/>
+        </w:rPr>
+        <w:t>ce</w:t>
+      </w:r>
+      <w:r>
+        <w:rPr>
+          <w:rFonts w:ascii="Arial" w:hAnsi="Arial" w:cs="Arial"/>
+          <w:sz w:val="24"/>
+          <w:szCs w:val="24"/>
+          <w:lang w:val="en-CA"/>
+        </w:rPr>
+        <w:t xml:space="preserve"> against the corresponding test value.</w:t>
+      </w:r>
+    </w:p>
+    <w:p>
+      <w:pPr>
+        <w:rPr>
+          <w:rFonts w:ascii="Arial" w:hAnsi="Arial" w:cs="Arial"/>
+          <w:sz w:val="24"/>
+          <w:szCs w:val="24"/>
+          <w:lang w:val="en-CA"/>
+        </w:rPr>
         <w:sectPr>
           <w:type w:val="continuous"/>
           <w:pgSz w:w="12240" w:h="15840"/>
@@ -19709,71 +20007,6 @@
           <w:docGrid w:linePitch="360"/>
         </w:sectPr>
       </w:pPr>
-      <w:r>
-        <w:rPr>
-          <w:rFonts w:ascii="Arial" w:hAnsi="Arial" w:cs="Arial"/>
-          <w:b/>
-          <w:sz w:val="24"/>
-          <w:szCs w:val="24"/>
-          <w:lang w:val="en-CA"/>
-        </w:rPr>
-        <w:t>Note:</w:t>
-      </w:r>
-      <w:r>
-        <w:rPr>
-          <w:rFonts w:ascii="Arial" w:hAnsi="Arial" w:cs="Arial"/>
-          <w:sz w:val="24"/>
-          <w:szCs w:val="24"/>
-          <w:lang w:val="en-CA"/>
-        </w:rPr>
-        <w:t xml:space="preserve"> the first seven months</w:t>
-      </w:r>
-      <w:r>
-        <w:rPr>
-          <w:rFonts w:ascii="Arial" w:hAnsi="Arial" w:cs="Arial"/>
-          <w:sz w:val="24"/>
-          <w:szCs w:val="24"/>
-          <w:lang w:val="en-CA"/>
-        </w:rPr>
-        <w:t xml:space="preserve"> (test)</w:t>
-      </w:r>
-      <w:r>
-        <w:rPr>
-          <w:rFonts w:ascii="Arial" w:hAnsi="Arial" w:cs="Arial"/>
-          <w:sz w:val="24"/>
-          <w:szCs w:val="24"/>
-          <w:lang w:val="en-CA"/>
-        </w:rPr>
-        <w:t xml:space="preserve"> above, provide a prediction significan</w:t>
-      </w:r>
-      <w:r>
-        <w:rPr>
-          <w:rFonts w:ascii="Arial" w:hAnsi="Arial" w:cs="Arial"/>
-          <w:sz w:val="24"/>
-          <w:szCs w:val="24"/>
-          <w:lang w:val="en-CA"/>
-        </w:rPr>
-        <w:t>ce</w:t>
-      </w:r>
-      <w:r>
-        <w:rPr>
-          <w:rFonts w:ascii="Arial" w:hAnsi="Arial" w:cs="Arial"/>
-          <w:sz w:val="24"/>
-          <w:szCs w:val="24"/>
-          <w:lang w:val="en-CA"/>
-        </w:rPr>
-        <w:t xml:space="preserve"> against the corresponding test value.</w:t>
-      </w:r>
-    </w:p>
-    <w:p>
-      <w:pPr>
-        <w:rPr>
-          <w:rFonts w:ascii="Arial" w:hAnsi="Arial" w:cs="Arial"/>
-          <w:sz w:val="24"/>
-          <w:szCs w:val="24"/>
-          <w:lang w:val="en-CA"/>
-        </w:rPr>
-      </w:pPr>
     </w:p>
     <w:p>
       <w:pPr>
@@ -19791,7 +20024,7 @@
           <w:lang w:val="en-CA"/>
         </w:rPr>
         <w:drawing>
-          <wp:inline distT="0" distB="0" distL="0" distR="0" wp14:anchorId="0B4C5ABD" wp14:editId="7A0B0D33">
+          <wp:inline distT="0" distB="0" distL="0" distR="0" wp14:anchorId="0B4C5ABD" wp14:editId="56B12602">
             <wp:extent cx="2700020" cy="1689387"/>
             <wp:effectExtent l="0" t="0" r="0" b="6350"/>
             <wp:docPr id="35" name="Picture 35" descr="C:\Users\jeff1\AppData\Local\Microsoft\Windows\INetCache\Content.MSO\669258E1.tmp"/>
@@ -19808,7 +20041,7 @@
                     </pic:cNvPicPr>
                   </pic:nvPicPr>
                   <pic:blipFill>
-                    <a:blip r:embed="rId28">
+                    <a:blip r:embed="rId29">
                       <a:extLst>
                         <a:ext uri="{28A0092B-C50C-407E-A947-70E740481C1C}">
                           <a14:useLocalDpi xmlns:a14="http://schemas.microsoft.com/office/drawing/2010/main" val="0"/>
@@ -19823,7 +20056,7 @@
                   <pic:spPr bwMode="auto">
                     <a:xfrm>
                       <a:off x="0" y="0"/>
-                      <a:ext cx="2718529" cy="1700968"/>
+                      <a:ext cx="2700020" cy="1689387"/>
                     </a:xfrm>
                     <a:prstGeom prst="rect">
                       <a:avLst/>
@@ -19896,96 +20129,6 @@
         </w:rPr>
         <w:t>). The code used to generate the plot above can be reviewed in Appendix I below.</w:t>
       </w:r>
-    </w:p>
-    <w:p>
-      <w:pPr>
-        <w:rPr>
-          <w:rFonts w:ascii="Arial" w:hAnsi="Arial" w:cs="Arial"/>
-          <w:sz w:val="24"/>
-          <w:szCs w:val="24"/>
-          <w:lang w:val="en-CA"/>
-        </w:rPr>
-      </w:pPr>
-    </w:p>
-    <w:p>
-      <w:pPr>
-        <w:rPr>
-          <w:rFonts w:ascii="Arial" w:hAnsi="Arial" w:cs="Arial"/>
-          <w:sz w:val="24"/>
-          <w:szCs w:val="24"/>
-          <w:lang w:val="en-CA"/>
-        </w:rPr>
-      </w:pPr>
-    </w:p>
-    <w:p>
-      <w:pPr>
-        <w:rPr>
-          <w:rFonts w:ascii="Arial" w:hAnsi="Arial" w:cs="Arial"/>
-          <w:sz w:val="24"/>
-          <w:szCs w:val="24"/>
-          <w:lang w:val="en-CA"/>
-        </w:rPr>
-      </w:pPr>
-    </w:p>
-    <w:p>
-      <w:pPr>
-        <w:rPr>
-          <w:rFonts w:ascii="Arial" w:hAnsi="Arial" w:cs="Arial"/>
-          <w:sz w:val="24"/>
-          <w:szCs w:val="24"/>
-          <w:lang w:val="en-CA"/>
-        </w:rPr>
-      </w:pPr>
-    </w:p>
-    <w:p>
-      <w:pPr>
-        <w:rPr>
-          <w:rFonts w:ascii="Arial" w:hAnsi="Arial" w:cs="Arial"/>
-          <w:sz w:val="24"/>
-          <w:szCs w:val="24"/>
-          <w:lang w:val="en-CA"/>
-        </w:rPr>
-      </w:pPr>
-    </w:p>
-    <w:p>
-      <w:pPr>
-        <w:rPr>
-          <w:rFonts w:ascii="Arial" w:hAnsi="Arial" w:cs="Arial"/>
-          <w:sz w:val="24"/>
-          <w:szCs w:val="24"/>
-          <w:lang w:val="en-CA"/>
-        </w:rPr>
-      </w:pPr>
-    </w:p>
-    <w:p>
-      <w:pPr>
-        <w:rPr>
-          <w:rFonts w:ascii="Arial" w:hAnsi="Arial" w:cs="Arial"/>
-          <w:sz w:val="24"/>
-          <w:szCs w:val="24"/>
-          <w:lang w:val="en-CA"/>
-        </w:rPr>
-      </w:pPr>
-    </w:p>
-    <w:p>
-      <w:pPr>
-        <w:rPr>
-          <w:rFonts w:ascii="Arial" w:hAnsi="Arial" w:cs="Arial"/>
-          <w:sz w:val="24"/>
-          <w:szCs w:val="24"/>
-          <w:lang w:val="en-CA"/>
-        </w:rPr>
-      </w:pPr>
-    </w:p>
-    <w:p>
-      <w:pPr>
-        <w:rPr>
-          <w:rFonts w:ascii="Arial" w:hAnsi="Arial" w:cs="Arial"/>
-          <w:sz w:val="24"/>
-          <w:szCs w:val="24"/>
-          <w:lang w:val="en-CA"/>
-        </w:rPr>
-      </w:pPr>
     </w:p>
     <w:p>
       <w:pPr>
@@ -20020,7 +20163,7 @@
                     </pic:cNvPicPr>
                   </pic:nvPicPr>
                   <pic:blipFill>
-                    <a:blip r:embed="rId29">
+                    <a:blip r:embed="rId30">
                       <a:extLst>
                         <a:ext uri="{28A0092B-C50C-407E-A947-70E740481C1C}">
                           <a14:useLocalDpi xmlns:a14="http://schemas.microsoft.com/office/drawing/2010/main" val="0"/>
@@ -20118,25 +20261,6 @@
           <w:lang w:val="en-CA"/>
         </w:rPr>
       </w:pPr>
-      <w:r>
-        <w:rPr>
-          <w:rFonts w:ascii="Arial" w:hAnsi="Arial" w:cs="Arial"/>
-          <w:sz w:val="24"/>
-          <w:szCs w:val="24"/>
-          <w:lang w:val="en-CA"/>
-        </w:rPr>
-        <w:br w:type="page"/>
-      </w:r>
-    </w:p>
-    <w:p>
-      <w:pPr>
-        <w:rPr>
-          <w:rFonts w:ascii="Arial" w:hAnsi="Arial" w:cs="Arial"/>
-          <w:sz w:val="24"/>
-          <w:szCs w:val="24"/>
-          <w:lang w:val="en-CA"/>
-        </w:rPr>
-      </w:pPr>
     </w:p>
     <w:p>
       <w:pPr>
@@ -20171,7 +20295,7 @@
                     </pic:cNvPicPr>
                   </pic:nvPicPr>
                   <pic:blipFill>
-                    <a:blip r:embed="rId30">
+                    <a:blip r:embed="rId31">
                       <a:extLst>
                         <a:ext uri="{28A0092B-C50C-407E-A947-70E740481C1C}">
                           <a14:useLocalDpi xmlns:a14="http://schemas.microsoft.com/office/drawing/2010/main" val="0"/>
@@ -20259,36 +20383,6 @@
           <w:lang w:val="en-CA"/>
         </w:rPr>
       </w:pPr>
-    </w:p>
-    <w:p>
-      <w:pPr>
-        <w:rPr>
-          <w:rFonts w:ascii="Arial" w:hAnsi="Arial" w:cs="Arial"/>
-          <w:sz w:val="24"/>
-          <w:szCs w:val="24"/>
-          <w:lang w:val="en-CA"/>
-        </w:rPr>
-      </w:pPr>
-    </w:p>
-    <w:p>
-      <w:pPr>
-        <w:rPr>
-          <w:rFonts w:ascii="Arial" w:hAnsi="Arial" w:cs="Arial"/>
-          <w:sz w:val="24"/>
-          <w:szCs w:val="24"/>
-          <w:lang w:val="en-CA"/>
-        </w:rPr>
-      </w:pPr>
-    </w:p>
-    <w:p>
-      <w:pPr>
-        <w:rPr>
-          <w:rFonts w:ascii="Arial" w:hAnsi="Arial" w:cs="Arial"/>
-          <w:sz w:val="24"/>
-          <w:szCs w:val="24"/>
-          <w:lang w:val="en-CA"/>
-        </w:rPr>
-      </w:pPr>
       <w:r>
         <w:rPr>
           <w:noProof/>
@@ -20309,7 +20403,7 @@
                     <pic:cNvPicPr/>
                   </pic:nvPicPr>
                   <pic:blipFill>
-                    <a:blip r:embed="rId31"/>
+                    <a:blip r:embed="rId32"/>
                     <a:stretch>
                       <a:fillRect/>
                     </a:stretch>
@@ -20423,42 +20517,21 @@
     </w:p>
     <w:p>
       <w:pPr>
-        <w:tabs>
-          <w:tab w:val="left" w:pos="2910"/>
-        </w:tabs>
-        <w:rPr>
-          <w:rFonts w:ascii="Arial" w:hAnsi="Arial" w:cs="Arial"/>
-          <w:sz w:val="24"/>
-          <w:szCs w:val="24"/>
-          <w:lang w:val="en-CA"/>
-        </w:rPr>
-      </w:pPr>
-      <w:r>
-        <w:rPr>
-          <w:rFonts w:ascii="Arial" w:hAnsi="Arial" w:cs="Arial"/>
-          <w:sz w:val="24"/>
-          <w:szCs w:val="24"/>
-          <w:lang w:val="en-CA"/>
-        </w:rPr>
-        <w:tab/>
-      </w:r>
-    </w:p>
-    <w:p>
-      <w:pPr>
-        <w:rPr>
-          <w:rFonts w:ascii="Arial" w:hAnsi="Arial" w:cs="Arial"/>
-          <w:sz w:val="24"/>
-          <w:szCs w:val="24"/>
-          <w:lang w:val="en-CA"/>
-        </w:rPr>
-      </w:pPr>
-      <w:r>
-        <w:rPr>
-          <w:rFonts w:ascii="Arial" w:hAnsi="Arial" w:cs="Arial"/>
-          <w:sz w:val="24"/>
-          <w:szCs w:val="24"/>
-          <w:lang w:val="en-CA"/>
-        </w:rPr>
+        <w:rPr>
+          <w:rFonts w:ascii="Arial" w:hAnsi="Arial" w:cs="Arial"/>
+          <w:sz w:val="24"/>
+          <w:szCs w:val="24"/>
+          <w:lang w:val="en-CA"/>
+        </w:rPr>
+      </w:pPr>
+      <w:r>
+        <w:rPr>
+          <w:rFonts w:ascii="Arial" w:hAnsi="Arial" w:cs="Arial"/>
+          <w:sz w:val="24"/>
+          <w:szCs w:val="24"/>
+          <w:lang w:val="en-CA"/>
+        </w:rPr>
+        <w:lastRenderedPageBreak/>
         <w:t xml:space="preserve">When reviewing the top four performing models, it is evident that the first seven months for each model, never exceeded 3% difference between </w:t>
       </w:r>
       <w:r>
@@ -20921,7 +20994,6 @@
           <w:szCs w:val="24"/>
           <w:lang w:val="en-CA"/>
         </w:rPr>
-        <w:lastRenderedPageBreak/>
         <w:t>Virginia, and one New Hampshire</w:t>
       </w:r>
       <w:r>
@@ -32636,6 +32708,29 @@
       <w:vertAlign w:val="superscript"/>
     </w:rPr>
   </w:style>
+  <w:style w:type="paragraph" w:styleId="NoSpacing">
+    <w:name w:val="No Spacing"/>
+    <w:link w:val="NoSpacingChar"/>
+    <w:uiPriority w:val="1"/>
+    <w:qFormat/>
+    <w:rsid w:val="00545F92"/>
+    <w:pPr>
+      <w:spacing w:after="0" w:line="240" w:lineRule="auto"/>
+    </w:pPr>
+    <w:rPr>
+      <w:rFonts w:eastAsiaTheme="minorEastAsia"/>
+    </w:rPr>
+  </w:style>
+  <w:style w:type="character" w:customStyle="1" w:styleId="NoSpacingChar">
+    <w:name w:val="No Spacing Char"/>
+    <w:basedOn w:val="DefaultParagraphFont"/>
+    <w:link w:val="NoSpacing"/>
+    <w:uiPriority w:val="1"/>
+    <w:rsid w:val="00545F92"/>
+    <w:rPr>
+      <w:rFonts w:eastAsiaTheme="minorEastAsia"/>
+    </w:rPr>
+  </w:style>
 </w:styles>
 </file>
 
@@ -32935,11 +33030,30 @@
 </file>
 
 <file path=customXml/item1.xml><?xml version="1.0" encoding="utf-8"?>
+<CoverPageProperties xmlns="http://schemas.microsoft.com/office/2006/coverPageProps">
+  <PublishDate/>
+  <Abstract/>
+  <CompanyAddress>ist-718</CompanyAddress>
+  <CompanyPhone/>
+  <CompanyFax/>
+  <CompanyEmail/>
+</CoverPageProperties>
+</file>
+
+<file path=customXml/item2.xml><?xml version="1.0" encoding="utf-8"?>
 <b:Sources xmlns:b="http://schemas.openxmlformats.org/officeDocument/2006/bibliography" xmlns="http://schemas.openxmlformats.org/officeDocument/2006/bibliography" SelectedStyle="\APASixthEditionOfficeOnline.xsl" StyleName="APA" Version="6"/>
 </file>
 
 <file path=customXml/itemProps1.xml><?xml version="1.0" encoding="utf-8"?>
-<ds:datastoreItem xmlns:ds="http://schemas.openxmlformats.org/officeDocument/2006/customXml" ds:itemID="{5CB29CDF-F327-4897-96FA-BA186808072E}">
+<ds:datastoreItem xmlns:ds="http://schemas.openxmlformats.org/officeDocument/2006/customXml" ds:itemID="{55AF091B-3C7A-41E3-B477-F2FDAA23CFDA}">
+  <ds:schemaRefs>
+    <ds:schemaRef ds:uri="http://schemas.microsoft.com/office/2006/coverPageProps"/>
+  </ds:schemaRefs>
+</ds:datastoreItem>
+</file>
+
+<file path=customXml/itemProps2.xml><?xml version="1.0" encoding="utf-8"?>
+<ds:datastoreItem xmlns:ds="http://schemas.openxmlformats.org/officeDocument/2006/customXml" ds:itemID="{C97D4FD7-3421-41B5-8B96-43F1564DA39C}">
   <ds:schemaRefs>
     <ds:schemaRef ds:uri="http://schemas.openxmlformats.org/officeDocument/2006/bibliography"/>
   </ds:schemaRefs>

</xml_diff>

<commit_message>
#43: write-up.docx, fix typos
</commit_message>
<xml_diff>
--- a/lab2/write-up.docx
+++ b/lab2/write-up.docx
@@ -142,6 +142,7 @@
                                     <w:dataBinding w:prefixMappings="xmlns:ns0='http://purl.org/dc/elements/1.1/' xmlns:ns1='http://schemas.openxmlformats.org/package/2006/metadata/core-properties' " w:xpath="/ns1:coreProperties[1]/ns0:creator[1]" w:storeItemID="{6C3C8BC8-F283-45AE-878A-BAB7291924A1}"/>
                                     <w:text/>
                                   </w:sdtPr>
+                                  <w:sdtEndPr/>
                                   <w:sdtContent>
                                     <w:p>
                                       <w:pPr>
@@ -183,6 +184,7 @@
                                       <w:dataBinding w:prefixMappings="xmlns:ns0='http://schemas.openxmlformats.org/officeDocument/2006/extended-properties' " w:xpath="/ns0:Properties[1]/ns0:Company[1]" w:storeItemID="{6668398D-A668-4E3E-A5EB-62B293D839F1}"/>
                                       <w:text/>
                                     </w:sdtPr>
+                                    <w:sdtEndPr/>
                                     <w:sdtContent>
                                       <w:r>
                                         <w:rPr>
@@ -212,6 +214,7 @@
                                       <w:dataBinding w:prefixMappings="xmlns:ns0='http://schemas.microsoft.com/office/2006/coverPageProps' " w:xpath="/ns0:CoverPageProperties[1]/ns0:CompanyAddress[1]" w:storeItemID="{55AF091B-3C7A-41E3-B477-F2FDAA23CFDA}"/>
                                       <w:text/>
                                     </w:sdtPr>
+                                    <w:sdtEndPr/>
                                     <w:sdtContent>
                                       <w:r>
                                         <w:rPr>
@@ -279,6 +282,7 @@
                                     <w:dataBinding w:prefixMappings="xmlns:ns0='http://purl.org/dc/elements/1.1/' xmlns:ns1='http://schemas.openxmlformats.org/package/2006/metadata/core-properties' " w:xpath="/ns1:coreProperties[1]/ns0:title[1]" w:storeItemID="{6C3C8BC8-F283-45AE-878A-BAB7291924A1}"/>
                                     <w:text/>
                                   </w:sdtPr>
+                                  <w:sdtEndPr/>
                                   <w:sdtContent>
                                     <w:p>
                                       <w:pPr>
@@ -328,6 +332,7 @@
                                     <w:dataBinding w:prefixMappings="xmlns:ns0='http://purl.org/dc/elements/1.1/' xmlns:ns1='http://schemas.openxmlformats.org/package/2006/metadata/core-properties' " w:xpath="/ns1:coreProperties[1]/ns0:subject[1]" w:storeItemID="{6C3C8BC8-F283-45AE-878A-BAB7291924A1}"/>
                                     <w:text/>
                                   </w:sdtPr>
+                                  <w:sdtEndPr/>
                                   <w:sdtContent>
                                     <w:p>
                                       <w:pPr>
@@ -703,6 +708,8 @@
         </w:rPr>
         <w:t xml:space="preserve"> </w:t>
       </w:r>
+      <w:bookmarkStart w:id="0" w:name="_GoBack"/>
+      <w:bookmarkEnd w:id="0"/>
       <w:r>
         <w:rPr>
           <w:rFonts w:ascii="Arial" w:hAnsi="Arial" w:cs="Arial"/>
@@ -728,16 +735,70 @@
           <w:szCs w:val="24"/>
           <w:lang w:val="en-CA"/>
         </w:rPr>
-        <w:t>?  Can linear regression, or time series data be implemented?</w:t>
-      </w:r>
-      <w:r>
-        <w:rPr>
-          <w:rFonts w:ascii="Arial" w:hAnsi="Arial" w:cs="Arial"/>
-          <w:sz w:val="24"/>
-          <w:szCs w:val="24"/>
-          <w:lang w:val="en-CA"/>
-        </w:rPr>
-        <w:t xml:space="preserve"> In this study various questions will </w:t>
+        <w:t xml:space="preserve">?  Can linear regression, or time series </w:t>
+      </w:r>
+      <w:r>
+        <w:rPr>
+          <w:rFonts w:ascii="Arial" w:hAnsi="Arial" w:cs="Arial"/>
+          <w:sz w:val="24"/>
+          <w:szCs w:val="24"/>
+          <w:lang w:val="en-CA"/>
+        </w:rPr>
+        <w:t>analysis</w:t>
+      </w:r>
+      <w:r>
+        <w:rPr>
+          <w:rFonts w:ascii="Arial" w:hAnsi="Arial" w:cs="Arial"/>
+          <w:sz w:val="24"/>
+          <w:szCs w:val="24"/>
+          <w:lang w:val="en-CA"/>
+        </w:rPr>
+        <w:t xml:space="preserve"> be implemented?</w:t>
+      </w:r>
+      <w:r>
+        <w:rPr>
+          <w:rFonts w:ascii="Arial" w:hAnsi="Arial" w:cs="Arial"/>
+          <w:sz w:val="24"/>
+          <w:szCs w:val="24"/>
+          <w:lang w:val="en-CA"/>
+        </w:rPr>
+        <w:t xml:space="preserve"> </w:t>
+      </w:r>
+      <w:r>
+        <w:rPr>
+          <w:rFonts w:ascii="Arial" w:hAnsi="Arial" w:cs="Arial"/>
+          <w:sz w:val="24"/>
+          <w:szCs w:val="24"/>
+          <w:lang w:val="en-CA"/>
+        </w:rPr>
+        <w:t>This s</w:t>
+      </w:r>
+      <w:r>
+        <w:rPr>
+          <w:rFonts w:ascii="Arial" w:hAnsi="Arial" w:cs="Arial"/>
+          <w:sz w:val="24"/>
+          <w:szCs w:val="24"/>
+          <w:lang w:val="en-CA"/>
+        </w:rPr>
+        <w:t xml:space="preserve">tudy </w:t>
+      </w:r>
+      <w:r>
+        <w:rPr>
+          <w:rFonts w:ascii="Arial" w:hAnsi="Arial" w:cs="Arial"/>
+          <w:sz w:val="24"/>
+          <w:szCs w:val="24"/>
+          <w:lang w:val="en-CA"/>
+        </w:rPr>
+        <w:t>w</w:t>
+      </w:r>
+      <w:r>
+        <w:rPr>
+          <w:rFonts w:ascii="Arial" w:hAnsi="Arial" w:cs="Arial"/>
+          <w:sz w:val="24"/>
+          <w:szCs w:val="24"/>
+          <w:lang w:val="en-CA"/>
+        </w:rPr>
+        <w:t xml:space="preserve">ill </w:t>
       </w:r>
       <w:r>
         <w:rPr>
@@ -1547,7 +1608,6 @@
           <w:szCs w:val="24"/>
           <w:lang w:val="en-CA"/>
         </w:rPr>
-        <w:lastRenderedPageBreak/>
         <w:t>Virginia</w:t>
       </w:r>
     </w:p>
@@ -1572,6 +1632,7 @@
           <w:szCs w:val="24"/>
           <w:lang w:val="en-CA"/>
         </w:rPr>
+        <w:lastRenderedPageBreak/>
         <w:t>Washington D.C.</w:t>
       </w:r>
     </w:p>
@@ -1679,17 +1740,44 @@
           <w:szCs w:val="24"/>
           <w:lang w:val="en-CA"/>
         </w:rPr>
-        <w:t xml:space="preserve"> Additionally, to allow our </w:t>
+        <w:t xml:space="preserve"> </w:t>
+      </w:r>
+      <w:r>
+        <w:rPr>
+          <w:rFonts w:ascii="Arial" w:hAnsi="Arial" w:cs="Arial"/>
+          <w:sz w:val="24"/>
+          <w:szCs w:val="24"/>
+          <w:lang w:val="en-CA"/>
+        </w:rPr>
+        <w:t>Then</w:t>
+      </w:r>
+      <w:r>
+        <w:rPr>
+          <w:rFonts w:ascii="Arial" w:hAnsi="Arial" w:cs="Arial"/>
+          <w:sz w:val="24"/>
+          <w:szCs w:val="24"/>
+          <w:lang w:val="en-CA"/>
+        </w:rPr>
+        <w:t xml:space="preserve">, </w:t>
+      </w:r>
+      <w:r>
+        <w:rPr>
+          <w:rFonts w:ascii="Arial" w:hAnsi="Arial" w:cs="Arial"/>
+          <w:sz w:val="24"/>
+          <w:szCs w:val="24"/>
+          <w:lang w:val="en-CA"/>
+        </w:rPr>
+        <w:t xml:space="preserve">the </w:t>
       </w:r>
       <w:proofErr w:type="spellStart"/>
       <w:r>
         <w:rPr>
-          <w:rFonts w:ascii="Arial" w:hAnsi="Arial" w:cs="Arial"/>
-          <w:sz w:val="24"/>
-          <w:szCs w:val="24"/>
-          <w:lang w:val="en-CA"/>
-        </w:rPr>
-        <w:t>dataframes</w:t>
+          <w:rFonts w:ascii="Courier New" w:hAnsi="Courier New" w:cs="Courier New"/>
+          <w:sz w:val="24"/>
+          <w:szCs w:val="24"/>
+          <w:lang w:val="en-CA"/>
+        </w:rPr>
+        <w:t>zipcodes</w:t>
       </w:r>
       <w:proofErr w:type="spellEnd"/>
       <w:r>
@@ -1699,26 +1787,26 @@
           <w:szCs w:val="24"/>
           <w:lang w:val="en-CA"/>
         </w:rPr>
-        <w:t xml:space="preserve"> to be joined together t</w:t>
-      </w:r>
-      <w:r>
-        <w:rPr>
-          <w:rFonts w:ascii="Arial" w:hAnsi="Arial" w:cs="Arial"/>
-          <w:sz w:val="24"/>
-          <w:szCs w:val="24"/>
-          <w:lang w:val="en-CA"/>
-        </w:rPr>
-        <w:t xml:space="preserve">he </w:t>
+        <w:t xml:space="preserve"> package</w:t>
+      </w:r>
+      <w:r>
+        <w:rPr>
+          <w:rFonts w:ascii="Arial" w:hAnsi="Arial" w:cs="Arial"/>
+          <w:sz w:val="24"/>
+          <w:szCs w:val="24"/>
+          <w:lang w:val="en-CA"/>
+        </w:rPr>
+        <w:t xml:space="preserve"> was used to introduce an additional </w:t>
       </w:r>
       <w:proofErr w:type="spellStart"/>
       <w:r>
         <w:rPr>
-          <w:rFonts w:ascii="Courier New" w:hAnsi="Courier New" w:cs="Courier New"/>
-          <w:sz w:val="24"/>
-          <w:szCs w:val="24"/>
-          <w:lang w:val="en-CA"/>
-        </w:rPr>
-        <w:t>timezone</w:t>
+          <w:rFonts w:ascii="Arial" w:hAnsi="Arial" w:cs="Arial"/>
+          <w:sz w:val="24"/>
+          <w:szCs w:val="24"/>
+          <w:lang w:val="en-CA"/>
+        </w:rPr>
+        <w:t>zipcode</w:t>
       </w:r>
       <w:proofErr w:type="spellEnd"/>
       <w:r>
@@ -1728,27 +1816,16 @@
           <w:szCs w:val="24"/>
           <w:lang w:val="en-CA"/>
         </w:rPr>
-        <w:t xml:space="preserve"> column was created using the </w:t>
-      </w:r>
-      <w:proofErr w:type="spellStart"/>
-      <w:r>
-        <w:rPr>
-          <w:rFonts w:ascii="Arial" w:hAnsi="Arial" w:cs="Arial"/>
-          <w:sz w:val="24"/>
-          <w:szCs w:val="24"/>
-          <w:lang w:val="en-CA"/>
-        </w:rPr>
-        <w:t>zipcodes</w:t>
-      </w:r>
-      <w:proofErr w:type="spellEnd"/>
-      <w:r>
-        <w:rPr>
-          <w:rFonts w:ascii="Arial" w:hAnsi="Arial" w:cs="Arial"/>
-          <w:sz w:val="24"/>
-          <w:szCs w:val="24"/>
-          <w:lang w:val="en-CA"/>
-        </w:rPr>
-        <w:t xml:space="preserve"> package:</w:t>
+        <w:t xml:space="preserve"> column</w:t>
+      </w:r>
+      <w:r>
+        <w:rPr>
+          <w:rFonts w:ascii="Arial" w:hAnsi="Arial" w:cs="Arial"/>
+          <w:sz w:val="24"/>
+          <w:szCs w:val="24"/>
+          <w:lang w:val="en-CA"/>
+        </w:rPr>
+        <w:t>:</w:t>
       </w:r>
     </w:p>
     <w:p>
@@ -10062,17 +10139,15 @@
         </w:rPr>
         <w:t xml:space="preserve"> sometimes </w:t>
       </w:r>
-      <w:proofErr w:type="gramStart"/>
-      <w:r>
-        <w:rPr>
-          <w:rFonts w:ascii="Arial" w:hAnsi="Arial" w:cs="Arial"/>
-          <w:sz w:val="24"/>
-          <w:szCs w:val="24"/>
-          <w:lang w:val="en-CA"/>
-        </w:rPr>
-        <w:t>failed</w:t>
-      </w:r>
-      <w:proofErr w:type="gramEnd"/>
+      <w:r>
+        <w:rPr>
+          <w:rFonts w:ascii="Arial" w:hAnsi="Arial" w:cs="Arial"/>
+          <w:sz w:val="24"/>
+          <w:szCs w:val="24"/>
+          <w:lang w:val="en-CA"/>
+        </w:rPr>
+        <w:t>fail</w:t>
+      </w:r>
       <w:r>
         <w:rPr>
           <w:rFonts w:ascii="Arial" w:hAnsi="Arial" w:cs="Arial"/>
@@ -12877,7 +12952,6 @@
           <w:lang w:val="en-CA"/>
         </w:rPr>
       </w:pPr>
-      <w:bookmarkStart w:id="0" w:name="_GoBack"/>
       <w:r>
         <w:rPr>
           <w:noProof/>
@@ -12918,7 +12992,6 @@
           </wp:inline>
         </w:drawing>
       </w:r>
-      <w:bookmarkEnd w:id="0"/>
     </w:p>
     <w:p>
       <w:pPr>
@@ -21116,7 +21189,6 @@
         </w:rPr>
         <w:t xml:space="preserve"> ARIMA</w:t>
       </w:r>
-      <w:proofErr w:type="gramStart"/>
       <w:r>
         <w:rPr>
           <w:rFonts w:ascii="Arial" w:hAnsi="Arial" w:cs="Arial"/>
@@ -21126,7 +21198,6 @@
         </w:rPr>
         <w:t xml:space="preserve">. </w:t>
       </w:r>
-      <w:proofErr w:type="gramEnd"/>
       <w:r>
         <w:rPr>
           <w:rFonts w:ascii="Arial" w:hAnsi="Arial" w:cs="Arial"/>
@@ -33053,7 +33124,7 @@
 </file>
 
 <file path=customXml/itemProps2.xml><?xml version="1.0" encoding="utf-8"?>
-<ds:datastoreItem xmlns:ds="http://schemas.openxmlformats.org/officeDocument/2006/customXml" ds:itemID="{C97D4FD7-3421-41B5-8B96-43F1564DA39C}">
+<ds:datastoreItem xmlns:ds="http://schemas.openxmlformats.org/officeDocument/2006/customXml" ds:itemID="{43983927-7FB6-4575-8307-01A93BD87E0F}">
   <ds:schemaRefs>
     <ds:schemaRef ds:uri="http://schemas.openxmlformats.org/officeDocument/2006/bibliography"/>
   </ds:schemaRefs>

</xml_diff>

<commit_message>
#43: write-up.docx, minor language changes
</commit_message>
<xml_diff>
--- a/lab2/write-up.docx
+++ b/lab2/write-up.docx
@@ -697,7 +697,16 @@
           <w:szCs w:val="24"/>
           <w:lang w:val="en-CA"/>
         </w:rPr>
-        <w:t>question;</w:t>
+        <w:t>question</w:t>
+      </w:r>
+      <w:r>
+        <w:rPr>
+          <w:rFonts w:ascii="Arial" w:hAnsi="Arial" w:cs="Arial"/>
+          <w:sz w:val="24"/>
+          <w:szCs w:val="24"/>
+          <w:lang w:val="en-CA"/>
+        </w:rPr>
+        <w:t>:</w:t>
       </w:r>
       <w:r>
         <w:rPr>
@@ -707,6 +716,222 @@
           <w:lang w:val="en-CA"/>
         </w:rPr>
         <w:t xml:space="preserve"> </w:t>
+      </w:r>
+      <w:r>
+        <w:rPr>
+          <w:rFonts w:ascii="Arial" w:hAnsi="Arial" w:cs="Arial"/>
+          <w:sz w:val="24"/>
+          <w:szCs w:val="24"/>
+          <w:lang w:val="en-CA"/>
+        </w:rPr>
+        <w:t>how does one analyze or predict</w:t>
+      </w:r>
+      <w:r>
+        <w:rPr>
+          <w:rFonts w:ascii="Arial" w:hAnsi="Arial" w:cs="Arial"/>
+          <w:sz w:val="24"/>
+          <w:szCs w:val="24"/>
+          <w:lang w:val="en-CA"/>
+        </w:rPr>
+        <w:t xml:space="preserve"> investment property</w:t>
+      </w:r>
+      <w:r>
+        <w:rPr>
+          <w:rFonts w:ascii="Arial" w:hAnsi="Arial" w:cs="Arial"/>
+          <w:sz w:val="24"/>
+          <w:szCs w:val="24"/>
+          <w:lang w:val="en-CA"/>
+        </w:rPr>
+        <w:t xml:space="preserve">?  Can linear regression, or time series </w:t>
+      </w:r>
+      <w:r>
+        <w:rPr>
+          <w:rFonts w:ascii="Arial" w:hAnsi="Arial" w:cs="Arial"/>
+          <w:sz w:val="24"/>
+          <w:szCs w:val="24"/>
+          <w:lang w:val="en-CA"/>
+        </w:rPr>
+        <w:t>analysis</w:t>
+      </w:r>
+      <w:r>
+        <w:rPr>
+          <w:rFonts w:ascii="Arial" w:hAnsi="Arial" w:cs="Arial"/>
+          <w:sz w:val="24"/>
+          <w:szCs w:val="24"/>
+          <w:lang w:val="en-CA"/>
+        </w:rPr>
+        <w:t xml:space="preserve"> be implemented?</w:t>
+      </w:r>
+      <w:r>
+        <w:rPr>
+          <w:rFonts w:ascii="Arial" w:hAnsi="Arial" w:cs="Arial"/>
+          <w:sz w:val="24"/>
+          <w:szCs w:val="24"/>
+          <w:lang w:val="en-CA"/>
+        </w:rPr>
+        <w:t xml:space="preserve"> </w:t>
+      </w:r>
+      <w:r>
+        <w:rPr>
+          <w:rFonts w:ascii="Arial" w:hAnsi="Arial" w:cs="Arial"/>
+          <w:sz w:val="24"/>
+          <w:szCs w:val="24"/>
+          <w:lang w:val="en-CA"/>
+        </w:rPr>
+        <w:t>To start,</w:t>
+      </w:r>
+      <w:r>
+        <w:rPr>
+          <w:rFonts w:ascii="Arial" w:hAnsi="Arial" w:cs="Arial"/>
+          <w:sz w:val="24"/>
+          <w:szCs w:val="24"/>
+          <w:lang w:val="en-CA"/>
+        </w:rPr>
+        <w:t xml:space="preserve"> several Arkansas metro areas will be </w:t>
+      </w:r>
+      <w:r>
+        <w:rPr>
+          <w:rFonts w:ascii="Arial" w:hAnsi="Arial" w:cs="Arial"/>
+          <w:sz w:val="24"/>
+          <w:szCs w:val="24"/>
+          <w:lang w:val="en-CA"/>
+        </w:rPr>
+        <w:t>analyzed</w:t>
+      </w:r>
+      <w:r>
+        <w:rPr>
+          <w:rFonts w:ascii="Arial" w:hAnsi="Arial" w:cs="Arial"/>
+          <w:sz w:val="24"/>
+          <w:szCs w:val="24"/>
+          <w:lang w:val="en-CA"/>
+        </w:rPr>
+        <w:t>. Then, a national generalization will be made</w:t>
+      </w:r>
+      <w:r>
+        <w:rPr>
+          <w:rFonts w:ascii="Arial" w:hAnsi="Arial" w:cs="Arial"/>
+          <w:sz w:val="24"/>
+          <w:szCs w:val="24"/>
+          <w:lang w:val="en-CA"/>
+        </w:rPr>
+        <w:t xml:space="preserve"> to gain a higher level of understanding, before </w:t>
+      </w:r>
+      <w:r>
+        <w:rPr>
+          <w:rFonts w:ascii="Arial" w:hAnsi="Arial" w:cs="Arial"/>
+          <w:sz w:val="24"/>
+          <w:szCs w:val="24"/>
+          <w:lang w:val="en-CA"/>
+        </w:rPr>
+        <w:t>address</w:t>
+      </w:r>
+      <w:r>
+        <w:rPr>
+          <w:rFonts w:ascii="Arial" w:hAnsi="Arial" w:cs="Arial"/>
+          <w:sz w:val="24"/>
+          <w:szCs w:val="24"/>
+          <w:lang w:val="en-CA"/>
+        </w:rPr>
+        <w:t>ing</w:t>
+      </w:r>
+      <w:r>
+        <w:rPr>
+          <w:rFonts w:ascii="Arial" w:hAnsi="Arial" w:cs="Arial"/>
+          <w:sz w:val="24"/>
+          <w:szCs w:val="24"/>
+          <w:lang w:val="en-CA"/>
+        </w:rPr>
+        <w:t xml:space="preserve"> </w:t>
+      </w:r>
+      <w:r>
+        <w:rPr>
+          <w:rFonts w:ascii="Arial" w:hAnsi="Arial" w:cs="Arial"/>
+          <w:sz w:val="24"/>
+          <w:szCs w:val="24"/>
+          <w:lang w:val="en-CA"/>
+        </w:rPr>
+        <w:t xml:space="preserve">whether </w:t>
+      </w:r>
+      <w:r>
+        <w:rPr>
+          <w:rFonts w:ascii="Arial" w:hAnsi="Arial" w:cs="Arial"/>
+          <w:sz w:val="24"/>
+          <w:szCs w:val="24"/>
+          <w:lang w:val="en-CA"/>
+        </w:rPr>
+        <w:t xml:space="preserve">specific </w:t>
+      </w:r>
+      <w:r>
+        <w:rPr>
+          <w:rFonts w:ascii="Arial" w:hAnsi="Arial" w:cs="Arial"/>
+          <w:sz w:val="24"/>
+          <w:szCs w:val="24"/>
+          <w:lang w:val="en-CA"/>
+        </w:rPr>
+        <w:t>zip</w:t>
+      </w:r>
+      <w:r>
+        <w:rPr>
+          <w:rFonts w:ascii="Arial" w:hAnsi="Arial" w:cs="Arial"/>
+          <w:sz w:val="24"/>
+          <w:szCs w:val="24"/>
+          <w:lang w:val="en-CA"/>
+        </w:rPr>
+        <w:t xml:space="preserve"> codes can be identified as better investment opportunities.</w:t>
+      </w:r>
+      <w:r>
+        <w:rPr>
+          <w:rFonts w:ascii="Arial" w:hAnsi="Arial" w:cs="Arial"/>
+          <w:sz w:val="24"/>
+          <w:szCs w:val="24"/>
+          <w:lang w:val="en-CA"/>
+        </w:rPr>
+        <w:t xml:space="preserve"> Using forecasting techniques, a</w:t>
+      </w:r>
+      <w:r>
+        <w:rPr>
+          <w:rFonts w:ascii="Arial" w:hAnsi="Arial" w:cs="Arial"/>
+          <w:sz w:val="24"/>
+          <w:szCs w:val="24"/>
+          <w:lang w:val="en-CA"/>
+        </w:rPr>
+        <w:t>n ARIMA</w:t>
+      </w:r>
+      <w:r>
+        <w:rPr>
+          <w:rFonts w:ascii="Arial" w:hAnsi="Arial" w:cs="Arial"/>
+          <w:sz w:val="24"/>
+          <w:szCs w:val="24"/>
+          <w:lang w:val="en-CA"/>
+        </w:rPr>
+        <w:t xml:space="preserve"> model will be </w:t>
+      </w:r>
+      <w:r>
+        <w:rPr>
+          <w:rFonts w:ascii="Arial" w:hAnsi="Arial" w:cs="Arial"/>
+          <w:sz w:val="24"/>
+          <w:szCs w:val="24"/>
+          <w:lang w:val="en-CA"/>
+        </w:rPr>
+        <w:t>used</w:t>
+      </w:r>
+      <w:r>
+        <w:rPr>
+          <w:rFonts w:ascii="Arial" w:hAnsi="Arial" w:cs="Arial"/>
+          <w:sz w:val="24"/>
+          <w:szCs w:val="24"/>
+          <w:lang w:val="en-CA"/>
+        </w:rPr>
+        <w:t xml:space="preserve"> to predict mean and median </w:t>
+      </w:r>
+      <w:r>
+        <w:rPr>
+          <w:rFonts w:ascii="Arial" w:hAnsi="Arial" w:cs="Arial"/>
+          <w:sz w:val="24"/>
+          <w:szCs w:val="24"/>
+          <w:lang w:val="en-CA"/>
+        </w:rPr>
+        <w:t>estimates</w:t>
       </w:r>
       <w:bookmarkStart w:id="0" w:name="_GoBack"/>
       <w:bookmarkEnd w:id="0"/>
@@ -717,178 +942,7 @@
           <w:szCs w:val="24"/>
           <w:lang w:val="en-CA"/>
         </w:rPr>
-        <w:t>how does one analyze or predict</w:t>
-      </w:r>
-      <w:r>
-        <w:rPr>
-          <w:rFonts w:ascii="Arial" w:hAnsi="Arial" w:cs="Arial"/>
-          <w:sz w:val="24"/>
-          <w:szCs w:val="24"/>
-          <w:lang w:val="en-CA"/>
-        </w:rPr>
-        <w:t xml:space="preserve"> investment property</w:t>
-      </w:r>
-      <w:r>
-        <w:rPr>
-          <w:rFonts w:ascii="Arial" w:hAnsi="Arial" w:cs="Arial"/>
-          <w:sz w:val="24"/>
-          <w:szCs w:val="24"/>
-          <w:lang w:val="en-CA"/>
-        </w:rPr>
-        <w:t xml:space="preserve">?  Can linear regression, or time series </w:t>
-      </w:r>
-      <w:r>
-        <w:rPr>
-          <w:rFonts w:ascii="Arial" w:hAnsi="Arial" w:cs="Arial"/>
-          <w:sz w:val="24"/>
-          <w:szCs w:val="24"/>
-          <w:lang w:val="en-CA"/>
-        </w:rPr>
-        <w:t>analysis</w:t>
-      </w:r>
-      <w:r>
-        <w:rPr>
-          <w:rFonts w:ascii="Arial" w:hAnsi="Arial" w:cs="Arial"/>
-          <w:sz w:val="24"/>
-          <w:szCs w:val="24"/>
-          <w:lang w:val="en-CA"/>
-        </w:rPr>
-        <w:t xml:space="preserve"> be implemented?</w:t>
-      </w:r>
-      <w:r>
-        <w:rPr>
-          <w:rFonts w:ascii="Arial" w:hAnsi="Arial" w:cs="Arial"/>
-          <w:sz w:val="24"/>
-          <w:szCs w:val="24"/>
-          <w:lang w:val="en-CA"/>
-        </w:rPr>
-        <w:t xml:space="preserve"> </w:t>
-      </w:r>
-      <w:r>
-        <w:rPr>
-          <w:rFonts w:ascii="Arial" w:hAnsi="Arial" w:cs="Arial"/>
-          <w:sz w:val="24"/>
-          <w:szCs w:val="24"/>
-          <w:lang w:val="en-CA"/>
-        </w:rPr>
-        <w:t>This s</w:t>
-      </w:r>
-      <w:r>
-        <w:rPr>
-          <w:rFonts w:ascii="Arial" w:hAnsi="Arial" w:cs="Arial"/>
-          <w:sz w:val="24"/>
-          <w:szCs w:val="24"/>
-          <w:lang w:val="en-CA"/>
-        </w:rPr>
-        <w:t xml:space="preserve">tudy </w:t>
-      </w:r>
-      <w:r>
-        <w:rPr>
-          <w:rFonts w:ascii="Arial" w:hAnsi="Arial" w:cs="Arial"/>
-          <w:sz w:val="24"/>
-          <w:szCs w:val="24"/>
-          <w:lang w:val="en-CA"/>
-        </w:rPr>
-        <w:t>w</w:t>
-      </w:r>
-      <w:r>
-        <w:rPr>
-          <w:rFonts w:ascii="Arial" w:hAnsi="Arial" w:cs="Arial"/>
-          <w:sz w:val="24"/>
-          <w:szCs w:val="24"/>
-          <w:lang w:val="en-CA"/>
-        </w:rPr>
-        <w:t xml:space="preserve">ill </w:t>
-      </w:r>
-      <w:r>
-        <w:rPr>
-          <w:rFonts w:ascii="Arial" w:hAnsi="Arial" w:cs="Arial"/>
-          <w:sz w:val="24"/>
-          <w:szCs w:val="24"/>
-          <w:lang w:val="en-CA"/>
-        </w:rPr>
-        <w:t>attempt</w:t>
-      </w:r>
-      <w:r>
-        <w:rPr>
-          <w:rFonts w:ascii="Arial" w:hAnsi="Arial" w:cs="Arial"/>
-          <w:sz w:val="24"/>
-          <w:szCs w:val="24"/>
-          <w:lang w:val="en-CA"/>
-        </w:rPr>
-        <w:t xml:space="preserve"> to address </w:t>
-      </w:r>
-      <w:r>
-        <w:rPr>
-          <w:rFonts w:ascii="Arial" w:hAnsi="Arial" w:cs="Arial"/>
-          <w:sz w:val="24"/>
-          <w:szCs w:val="24"/>
-          <w:lang w:val="en-CA"/>
-        </w:rPr>
-        <w:t xml:space="preserve">whether </w:t>
-      </w:r>
-      <w:r>
-        <w:rPr>
-          <w:rFonts w:ascii="Arial" w:hAnsi="Arial" w:cs="Arial"/>
-          <w:sz w:val="24"/>
-          <w:szCs w:val="24"/>
-          <w:lang w:val="en-CA"/>
-        </w:rPr>
-        <w:t>zip</w:t>
-      </w:r>
-      <w:r>
-        <w:rPr>
-          <w:rFonts w:ascii="Arial" w:hAnsi="Arial" w:cs="Arial"/>
-          <w:sz w:val="24"/>
-          <w:szCs w:val="24"/>
-          <w:lang w:val="en-CA"/>
-        </w:rPr>
-        <w:t xml:space="preserve"> codes can be identified as better investment opportunities.</w:t>
-      </w:r>
-      <w:r>
-        <w:rPr>
-          <w:rFonts w:ascii="Arial" w:hAnsi="Arial" w:cs="Arial"/>
-          <w:sz w:val="24"/>
-          <w:szCs w:val="24"/>
-          <w:lang w:val="en-CA"/>
-        </w:rPr>
-        <w:t xml:space="preserve"> Using forecasting techniques, a</w:t>
-      </w:r>
-      <w:r>
-        <w:rPr>
-          <w:rFonts w:ascii="Arial" w:hAnsi="Arial" w:cs="Arial"/>
-          <w:sz w:val="24"/>
-          <w:szCs w:val="24"/>
-          <w:lang w:val="en-CA"/>
-        </w:rPr>
-        <w:t>n ARIMA</w:t>
-      </w:r>
-      <w:r>
-        <w:rPr>
-          <w:rFonts w:ascii="Arial" w:hAnsi="Arial" w:cs="Arial"/>
-          <w:sz w:val="24"/>
-          <w:szCs w:val="24"/>
-          <w:lang w:val="en-CA"/>
-        </w:rPr>
-        <w:t xml:space="preserve"> model will be </w:t>
-      </w:r>
-      <w:r>
-        <w:rPr>
-          <w:rFonts w:ascii="Arial" w:hAnsi="Arial" w:cs="Arial"/>
-          <w:sz w:val="24"/>
-          <w:szCs w:val="24"/>
-          <w:lang w:val="en-CA"/>
-        </w:rPr>
-        <w:t>used</w:t>
-      </w:r>
-      <w:r>
-        <w:rPr>
-          <w:rFonts w:ascii="Arial" w:hAnsi="Arial" w:cs="Arial"/>
-          <w:sz w:val="24"/>
-          <w:szCs w:val="24"/>
-          <w:lang w:val="en-CA"/>
-        </w:rPr>
-        <w:t xml:space="preserve"> to predict mean and median values for successive months in 2017, </w:t>
+        <w:t xml:space="preserve"> for successive months in 2017, </w:t>
       </w:r>
       <w:r>
         <w:rPr>
@@ -1584,6 +1638,7 @@
           <w:szCs w:val="24"/>
           <w:lang w:val="en-CA"/>
         </w:rPr>
+        <w:lastRenderedPageBreak/>
         <w:t>Maryland</w:t>
       </w:r>
     </w:p>
@@ -1632,7 +1687,6 @@
           <w:szCs w:val="24"/>
           <w:lang w:val="en-CA"/>
         </w:rPr>
-        <w:lastRenderedPageBreak/>
         <w:t>Washington D.C.</w:t>
       </w:r>
     </w:p>
@@ -33124,7 +33178,7 @@
 </file>
 
 <file path=customXml/itemProps2.xml><?xml version="1.0" encoding="utf-8"?>
-<ds:datastoreItem xmlns:ds="http://schemas.openxmlformats.org/officeDocument/2006/customXml" ds:itemID="{43983927-7FB6-4575-8307-01A93BD87E0F}">
+<ds:datastoreItem xmlns:ds="http://schemas.openxmlformats.org/officeDocument/2006/customXml" ds:itemID="{B143D9E4-E98A-4628-898B-2F8B1F3E6A19}">
   <ds:schemaRefs>
     <ds:schemaRef ds:uri="http://schemas.openxmlformats.org/officeDocument/2006/bibliography"/>
   </ds:schemaRefs>

</xml_diff>